<commit_message>
tradeScanX is completed; TrainModel is updated;
</commit_message>
<xml_diff>
--- a/Original/Files/无为.docx
+++ b/Original/Files/无为.docx
@@ -43284,11 +43284,6 @@
       </w:r>
     </w:p>
     <w:p>
-      <w:pPr>
-        <w:rPr>
-          <w:rFonts w:hint="eastAsia"/>
-        </w:rPr>
-      </w:pPr>
       <w:r>
         <w:rPr>
           <w:rFonts w:hint="eastAsia"/>
@@ -43296,26 +43291,9 @@
         <w:t>生命在于获得平衡，平衡生命最好的方式是凡事有底线和学会知足。</w:t>
       </w:r>
     </w:p>
-    <w:p>
-      <w:pPr>
-        <w:rPr>
-          <w:rFonts w:hint="eastAsia"/>
-        </w:rPr>
-      </w:pPr>
-    </w:p>
-    <w:p>
-      <w:pPr>
-        <w:rPr>
-          <w:rFonts w:hint="eastAsia"/>
-        </w:rPr>
-      </w:pPr>
-    </w:p>
-    <w:p>
-      <w:pPr>
-        <w:rPr>
-          <w:rFonts w:hint="eastAsia"/>
-        </w:rPr>
-      </w:pPr>
+    <w:p/>
+    <w:p/>
+    <w:p>
       <w:r>
         <w:rPr>
           <w:rFonts w:hint="eastAsia"/>
@@ -43348,11 +43326,6 @@
       </w:r>
     </w:p>
     <w:p>
-      <w:pPr>
-        <w:rPr>
-          <w:rFonts w:hint="eastAsia"/>
-        </w:rPr>
-      </w:pPr>
       <w:r>
         <w:rPr>
           <w:rFonts w:hint="eastAsia"/>
@@ -43367,11 +43340,6 @@
       </w:r>
     </w:p>
     <w:p>
-      <w:pPr>
-        <w:rPr>
-          <w:rFonts w:hint="eastAsia"/>
-        </w:rPr>
-      </w:pPr>
       <w:r>
         <w:rPr>
           <w:rFonts w:hint="eastAsia"/>
@@ -43398,11 +43366,6 @@
       </w:r>
     </w:p>
     <w:p>
-      <w:pPr>
-        <w:rPr>
-          <w:rFonts w:hint="eastAsia"/>
-        </w:rPr>
-      </w:pPr>
       <w:r>
         <w:rPr>
           <w:rFonts w:hint="eastAsia"/>
@@ -43459,11 +43422,6 @@
       </w:r>
     </w:p>
     <w:p>
-      <w:pPr>
-        <w:rPr>
-          <w:rFonts w:hint="eastAsia"/>
-        </w:rPr>
-      </w:pPr>
       <w:r>
         <w:rPr>
           <w:rFonts w:hint="eastAsia"/>
@@ -43514,11 +43472,6 @@
       </w:r>
     </w:p>
     <w:p>
-      <w:pPr>
-        <w:rPr>
-          <w:rFonts w:hint="eastAsia"/>
-        </w:rPr>
-      </w:pPr>
       <w:r>
         <w:rPr>
           <w:rFonts w:hint="eastAsia"/>
@@ -43545,11 +43498,6 @@
       </w:r>
     </w:p>
     <w:p>
-      <w:pPr>
-        <w:rPr>
-          <w:rFonts w:hint="eastAsia"/>
-        </w:rPr>
-      </w:pPr>
       <w:r>
         <w:rPr>
           <w:rFonts w:hint="eastAsia"/>
@@ -43576,11 +43524,6 @@
       </w:r>
     </w:p>
     <w:p>
-      <w:pPr>
-        <w:rPr>
-          <w:rFonts w:hint="eastAsia"/>
-        </w:rPr>
-      </w:pPr>
       <w:r>
         <w:rPr>
           <w:rFonts w:hint="eastAsia"/>
@@ -43607,11 +43550,6 @@
       </w:r>
     </w:p>
     <w:p>
-      <w:pPr>
-        <w:rPr>
-          <w:rFonts w:hint="eastAsia"/>
-        </w:rPr>
-      </w:pPr>
       <w:r>
         <w:rPr>
           <w:rFonts w:hint="eastAsia"/>
@@ -43662,11 +43600,6 @@
       </w:r>
     </w:p>
     <w:p>
-      <w:pPr>
-        <w:rPr>
-          <w:rFonts w:hint="eastAsia"/>
-        </w:rPr>
-      </w:pPr>
       <w:r>
         <w:rPr>
           <w:rFonts w:hint="eastAsia"/>
@@ -43705,11 +43638,6 @@
       </w:r>
     </w:p>
     <w:p>
-      <w:pPr>
-        <w:rPr>
-          <w:rFonts w:hint="eastAsia"/>
-        </w:rPr>
-      </w:pPr>
       <w:r>
         <w:rPr>
           <w:rFonts w:hint="eastAsia"/>
@@ -43748,11 +43676,6 @@
       </w:r>
     </w:p>
     <w:p>
-      <w:pPr>
-        <w:rPr>
-          <w:rFonts w:hint="eastAsia"/>
-        </w:rPr>
-      </w:pPr>
       <w:r>
         <w:rPr>
           <w:rFonts w:hint="eastAsia"/>
@@ -43779,11 +43702,6 @@
       </w:r>
     </w:p>
     <w:p>
-      <w:pPr>
-        <w:rPr>
-          <w:rFonts w:hint="eastAsia"/>
-        </w:rPr>
-      </w:pPr>
       <w:r>
         <w:rPr>
           <w:rFonts w:hint="eastAsia"/>
@@ -43810,11 +43728,6 @@
       </w:r>
     </w:p>
     <w:p>
-      <w:pPr>
-        <w:rPr>
-          <w:rFonts w:hint="eastAsia"/>
-        </w:rPr>
-      </w:pPr>
       <w:r>
         <w:rPr>
           <w:rFonts w:hint="eastAsia"/>
@@ -43835,6 +43748,11 @@
       </w:r>
     </w:p>
     <w:p>
+      <w:pPr>
+        <w:rPr>
+          <w:rFonts w:hint="eastAsia"/>
+        </w:rPr>
+      </w:pPr>
       <w:r>
         <w:rPr>
           <w:rFonts w:hint="eastAsia"/>
@@ -43846,6 +43764,632 @@
           <w:rFonts w:hint="eastAsia"/>
         </w:rPr>
         <w:t>——保持眼界开阔和脚步向前，你就会找到你需要的一切。</w:t>
+      </w:r>
+    </w:p>
+    <w:p>
+      <w:pPr>
+        <w:rPr>
+          <w:rFonts w:hint="eastAsia"/>
+        </w:rPr>
+      </w:pPr>
+    </w:p>
+    <w:p>
+      <w:pPr>
+        <w:rPr>
+          <w:rFonts w:hint="eastAsia"/>
+        </w:rPr>
+      </w:pPr>
+    </w:p>
+    <w:p>
+      <w:pPr>
+        <w:rPr>
+          <w:rFonts w:hint="eastAsia"/>
+        </w:rPr>
+      </w:pPr>
+      <w:r>
+        <w:rPr>
+          <w:rFonts w:hint="eastAsia"/>
+        </w:rPr>
+        <w:t>【</w:t>
+      </w:r>
+      <w:r>
+        <w:rPr>
+          <w:rFonts w:hint="eastAsia"/>
+        </w:rPr>
+        <w:t>2017-9-19</w:t>
+      </w:r>
+      <w:r>
+        <w:rPr>
+          <w:rFonts w:hint="eastAsia"/>
+        </w:rPr>
+        <w:t>，彩凤</w:t>
+      </w:r>
+      <w:r>
+        <w:rPr>
+          <w:rFonts w:hint="eastAsia"/>
+        </w:rPr>
+        <w:t>.</w:t>
+      </w:r>
+      <w:r>
+        <w:rPr>
+          <w:rFonts w:hint="eastAsia"/>
+        </w:rPr>
+        <w:t>读报】周二早安！任何人的成功都无法一蹴而就，每一阶段的抵达，都离不开一步一个脚印的积累。只要不急不躁，耐心努力，保持对新事物的好奇，就是行进在</w:t>
+      </w:r>
+      <w:r>
+        <w:rPr>
+          <w:rFonts w:hint="eastAsia"/>
+        </w:rPr>
+        <w:lastRenderedPageBreak/>
+        <w:t>成为更好自己的路上。慢慢来，别着急，生活终将为你备好所有的答案。</w:t>
+      </w:r>
+    </w:p>
+    <w:p>
+      <w:pPr>
+        <w:rPr>
+          <w:rFonts w:hint="eastAsia"/>
+        </w:rPr>
+      </w:pPr>
+      <w:r>
+        <w:rPr>
+          <w:rFonts w:hint="eastAsia"/>
+        </w:rPr>
+        <w:t>今天读报摘要</w:t>
+      </w:r>
+      <w:r>
+        <w:rPr>
+          <w:rFonts w:hint="eastAsia"/>
+        </w:rPr>
+        <w:t>---</w:t>
+      </w:r>
+    </w:p>
+    <w:p>
+      <w:pPr>
+        <w:rPr>
+          <w:rFonts w:hint="eastAsia"/>
+        </w:rPr>
+      </w:pPr>
+      <w:r>
+        <w:rPr>
+          <w:rFonts w:hint="eastAsia"/>
+        </w:rPr>
+        <w:t>1</w:t>
+      </w:r>
+      <w:r>
+        <w:rPr>
+          <w:rFonts w:hint="eastAsia"/>
+        </w:rPr>
+        <w:t>，民航局将放开在飞机上使用手机等便携式电子设备</w:t>
+      </w:r>
+    </w:p>
+    <w:p>
+      <w:pPr>
+        <w:rPr>
+          <w:rFonts w:hint="eastAsia"/>
+        </w:rPr>
+      </w:pPr>
+      <w:r>
+        <w:rPr>
+          <w:rFonts w:hint="eastAsia"/>
+        </w:rPr>
+        <w:t>2</w:t>
+      </w:r>
+      <w:r>
+        <w:rPr>
+          <w:rFonts w:hint="eastAsia"/>
+        </w:rPr>
+        <w:t>，许家印身价达</w:t>
+      </w:r>
+      <w:r>
+        <w:rPr>
+          <w:rFonts w:hint="eastAsia"/>
+        </w:rPr>
+        <w:t>391</w:t>
+      </w:r>
+      <w:r>
+        <w:rPr>
+          <w:rFonts w:hint="eastAsia"/>
+        </w:rPr>
+        <w:t>亿美元</w:t>
+      </w:r>
+      <w:r>
+        <w:rPr>
+          <w:rFonts w:hint="eastAsia"/>
+        </w:rPr>
+        <w:t xml:space="preserve"> </w:t>
+      </w:r>
+      <w:r>
+        <w:rPr>
+          <w:rFonts w:hint="eastAsia"/>
+        </w:rPr>
+        <w:t>超过马化腾成中国新首富</w:t>
+      </w:r>
+    </w:p>
+    <w:p>
+      <w:pPr>
+        <w:rPr>
+          <w:rFonts w:hint="eastAsia"/>
+        </w:rPr>
+      </w:pPr>
+      <w:r>
+        <w:rPr>
+          <w:rFonts w:hint="eastAsia"/>
+        </w:rPr>
+        <w:t>3</w:t>
+      </w:r>
+      <w:r>
+        <w:rPr>
+          <w:rFonts w:hint="eastAsia"/>
+        </w:rPr>
+        <w:t>，格力电器否认入股天津一汽：从未进行过任何磋商</w:t>
+      </w:r>
+    </w:p>
+    <w:p>
+      <w:pPr>
+        <w:rPr>
+          <w:rFonts w:hint="eastAsia"/>
+        </w:rPr>
+      </w:pPr>
+      <w:r>
+        <w:rPr>
+          <w:rFonts w:hint="eastAsia"/>
+        </w:rPr>
+        <w:t>4</w:t>
+      </w:r>
+      <w:r>
+        <w:rPr>
+          <w:rFonts w:hint="eastAsia"/>
+        </w:rPr>
+        <w:t>，比特币国内交易渠道几乎封死</w:t>
+      </w:r>
+      <w:r>
+        <w:rPr>
+          <w:rFonts w:hint="eastAsia"/>
+        </w:rPr>
+        <w:t xml:space="preserve"> </w:t>
+      </w:r>
+      <w:r>
+        <w:rPr>
+          <w:rFonts w:hint="eastAsia"/>
+        </w:rPr>
+        <w:t>平台负责人暂不得离京（洗钱、贩毒、走私都用其交易）</w:t>
+      </w:r>
+    </w:p>
+    <w:p>
+      <w:pPr>
+        <w:rPr>
+          <w:rFonts w:hint="eastAsia"/>
+        </w:rPr>
+      </w:pPr>
+      <w:r>
+        <w:rPr>
+          <w:rFonts w:hint="eastAsia"/>
+        </w:rPr>
+        <w:t>5</w:t>
+      </w:r>
+      <w:r>
+        <w:rPr>
+          <w:rFonts w:hint="eastAsia"/>
+        </w:rPr>
+        <w:t>，周黑鸭小龙虾上市仅</w:t>
+      </w:r>
+      <w:r>
+        <w:rPr>
+          <w:rFonts w:hint="eastAsia"/>
+        </w:rPr>
+        <w:t>3</w:t>
+      </w:r>
+      <w:r>
+        <w:rPr>
+          <w:rFonts w:hint="eastAsia"/>
+        </w:rPr>
+        <w:t>月即下架</w:t>
+      </w:r>
+      <w:r>
+        <w:rPr>
+          <w:rFonts w:hint="eastAsia"/>
+        </w:rPr>
+        <w:t xml:space="preserve"> </w:t>
+      </w:r>
+      <w:r>
+        <w:rPr>
+          <w:rFonts w:hint="eastAsia"/>
+        </w:rPr>
+        <w:t>市值蒸发逾</w:t>
+      </w:r>
+      <w:r>
+        <w:rPr>
+          <w:rFonts w:hint="eastAsia"/>
+        </w:rPr>
+        <w:t>30</w:t>
+      </w:r>
+      <w:r>
+        <w:rPr>
+          <w:rFonts w:hint="eastAsia"/>
+        </w:rPr>
+        <w:t>亿港元</w:t>
+      </w:r>
+    </w:p>
+    <w:p>
+      <w:pPr>
+        <w:rPr>
+          <w:rFonts w:hint="eastAsia"/>
+        </w:rPr>
+      </w:pPr>
+      <w:r>
+        <w:rPr>
+          <w:rFonts w:hint="eastAsia"/>
+        </w:rPr>
+        <w:t>6</w:t>
+      </w:r>
+      <w:r>
+        <w:rPr>
+          <w:rFonts w:hint="eastAsia"/>
+        </w:rPr>
+        <w:t>，近</w:t>
+      </w:r>
+      <w:r>
+        <w:rPr>
+          <w:rFonts w:hint="eastAsia"/>
+        </w:rPr>
+        <w:t>3</w:t>
+      </w:r>
+      <w:r>
+        <w:rPr>
+          <w:rFonts w:hint="eastAsia"/>
+        </w:rPr>
+        <w:t>成韩青年工作不到</w:t>
+      </w:r>
+      <w:r>
+        <w:rPr>
+          <w:rFonts w:hint="eastAsia"/>
+        </w:rPr>
+        <w:t>1</w:t>
+      </w:r>
+      <w:r>
+        <w:rPr>
+          <w:rFonts w:hint="eastAsia"/>
+        </w:rPr>
+        <w:t>年就辞职：受不了公司文化（业绩压力和“上命下从”）</w:t>
+      </w:r>
+    </w:p>
+    <w:p>
+      <w:pPr>
+        <w:rPr>
+          <w:rFonts w:hint="eastAsia"/>
+        </w:rPr>
+      </w:pPr>
+      <w:r>
+        <w:rPr>
+          <w:rFonts w:hint="eastAsia"/>
+        </w:rPr>
+        <w:t>7</w:t>
+      </w:r>
+      <w:r>
+        <w:rPr>
+          <w:rFonts w:hint="eastAsia"/>
+        </w:rPr>
+        <w:t>，日本小龙虾泛滥</w:t>
+      </w:r>
+      <w:r>
+        <w:rPr>
+          <w:rFonts w:hint="eastAsia"/>
+        </w:rPr>
+        <w:t xml:space="preserve"> </w:t>
+      </w:r>
+      <w:r>
+        <w:rPr>
+          <w:rFonts w:hint="eastAsia"/>
+        </w:rPr>
+        <w:t>渔民踩碎当肥料（别国都是防范生物入侵；在中国被吃得必须靠人工养殖）</w:t>
+      </w:r>
+    </w:p>
+    <w:p>
+      <w:pPr>
+        <w:rPr>
+          <w:rFonts w:hint="eastAsia"/>
+        </w:rPr>
+      </w:pPr>
+      <w:r>
+        <w:rPr>
+          <w:rFonts w:hint="eastAsia"/>
+        </w:rPr>
+        <w:t>8</w:t>
+      </w:r>
+      <w:r>
+        <w:rPr>
+          <w:rFonts w:hint="eastAsia"/>
+        </w:rPr>
+        <w:t>，日本开发闻臭味机器狗</w:t>
+      </w:r>
+      <w:r>
+        <w:rPr>
+          <w:rFonts w:hint="eastAsia"/>
+        </w:rPr>
+        <w:t xml:space="preserve"> </w:t>
+      </w:r>
+      <w:r>
+        <w:rPr>
+          <w:rFonts w:hint="eastAsia"/>
+        </w:rPr>
+        <w:t>味道浓烈还会当场晕倒（机器人的主要职能是替人受罪）</w:t>
+      </w:r>
+    </w:p>
+    <w:p>
+      <w:pPr>
+        <w:rPr>
+          <w:rFonts w:hint="eastAsia"/>
+        </w:rPr>
+      </w:pPr>
+      <w:r>
+        <w:rPr>
+          <w:rFonts w:hint="eastAsia"/>
+        </w:rPr>
+        <w:t>9</w:t>
+      </w:r>
+      <w:r>
+        <w:rPr>
+          <w:rFonts w:hint="eastAsia"/>
+        </w:rPr>
+        <w:t>，千万富翁当共享单车维运工</w:t>
+      </w:r>
+      <w:r>
+        <w:rPr>
+          <w:rFonts w:hint="eastAsia"/>
+        </w:rPr>
+        <w:t xml:space="preserve"> </w:t>
+      </w:r>
+      <w:r>
+        <w:rPr>
+          <w:rFonts w:hint="eastAsia"/>
+        </w:rPr>
+        <w:t>过腻了靠收房租的生活（新动向：很多人工作不是为了钱）</w:t>
+      </w:r>
+    </w:p>
+    <w:p>
+      <w:pPr>
+        <w:rPr>
+          <w:rFonts w:hint="eastAsia"/>
+        </w:rPr>
+      </w:pPr>
+      <w:r>
+        <w:rPr>
+          <w:rFonts w:hint="eastAsia"/>
+        </w:rPr>
+        <w:t>10</w:t>
+      </w:r>
+      <w:r>
+        <w:rPr>
+          <w:rFonts w:hint="eastAsia"/>
+        </w:rPr>
+        <w:t>，第四批中央环境保护督察组日前完成对吉林等</w:t>
+      </w:r>
+      <w:r>
+        <w:rPr>
+          <w:rFonts w:hint="eastAsia"/>
+        </w:rPr>
+        <w:t>8</w:t>
+      </w:r>
+      <w:r>
+        <w:rPr>
+          <w:rFonts w:hint="eastAsia"/>
+        </w:rPr>
+        <w:t>个省</w:t>
+      </w:r>
+      <w:r>
+        <w:rPr>
+          <w:rFonts w:hint="eastAsia"/>
+        </w:rPr>
+        <w:t>(</w:t>
+      </w:r>
+      <w:r>
+        <w:rPr>
+          <w:rFonts w:hint="eastAsia"/>
+        </w:rPr>
+        <w:t>区</w:t>
+      </w:r>
+      <w:r>
+        <w:rPr>
+          <w:rFonts w:hint="eastAsia"/>
+        </w:rPr>
+        <w:t>)</w:t>
+      </w:r>
+      <w:r>
+        <w:rPr>
+          <w:rFonts w:hint="eastAsia"/>
+        </w:rPr>
+        <w:t>督察进驻工作，已经立案处罚</w:t>
+      </w:r>
+      <w:r>
+        <w:rPr>
+          <w:rFonts w:hint="eastAsia"/>
+        </w:rPr>
+        <w:t>9181</w:t>
+      </w:r>
+      <w:r>
+        <w:rPr>
+          <w:rFonts w:hint="eastAsia"/>
+        </w:rPr>
+        <w:t>家，罚款</w:t>
+      </w:r>
+      <w:r>
+        <w:rPr>
+          <w:rFonts w:hint="eastAsia"/>
+        </w:rPr>
+        <w:t>4.6</w:t>
+      </w:r>
+      <w:r>
+        <w:rPr>
+          <w:rFonts w:hint="eastAsia"/>
+        </w:rPr>
+        <w:t>亿元，问责</w:t>
+      </w:r>
+      <w:r>
+        <w:rPr>
+          <w:rFonts w:hint="eastAsia"/>
+        </w:rPr>
+        <w:t>5763</w:t>
+      </w:r>
+      <w:r>
+        <w:rPr>
+          <w:rFonts w:hint="eastAsia"/>
+        </w:rPr>
+        <w:t>人</w:t>
+      </w:r>
+    </w:p>
+    <w:p>
+      <w:pPr>
+        <w:rPr>
+          <w:rFonts w:hint="eastAsia"/>
+        </w:rPr>
+      </w:pPr>
+      <w:r>
+        <w:rPr>
+          <w:rFonts w:hint="eastAsia"/>
+        </w:rPr>
+        <w:t>11</w:t>
+      </w:r>
+      <w:r>
+        <w:rPr>
+          <w:rFonts w:hint="eastAsia"/>
+        </w:rPr>
+        <w:t>，中俄“海上联合</w:t>
+      </w:r>
+      <w:r>
+        <w:rPr>
+          <w:rFonts w:hint="eastAsia"/>
+        </w:rPr>
+        <w:t>-2017</w:t>
+      </w:r>
+      <w:r>
+        <w:rPr>
+          <w:rFonts w:hint="eastAsia"/>
+        </w:rPr>
+        <w:t>”第二阶段军演</w:t>
+      </w:r>
+      <w:r>
+        <w:rPr>
+          <w:rFonts w:hint="eastAsia"/>
+        </w:rPr>
+        <w:t>18</w:t>
+      </w:r>
+      <w:r>
+        <w:rPr>
+          <w:rFonts w:hint="eastAsia"/>
+        </w:rPr>
+        <w:t>日至</w:t>
+      </w:r>
+      <w:r>
+        <w:rPr>
+          <w:rFonts w:hint="eastAsia"/>
+        </w:rPr>
+        <w:t>26</w:t>
+      </w:r>
+      <w:r>
+        <w:rPr>
+          <w:rFonts w:hint="eastAsia"/>
+        </w:rPr>
+        <w:t>日在俄罗斯举行，两国海军将在日本海和鄂霍次克海进行演练，并首次展开潜艇搜救行动</w:t>
+      </w:r>
+    </w:p>
+    <w:p>
+      <w:pPr>
+        <w:rPr>
+          <w:rFonts w:hint="eastAsia"/>
+        </w:rPr>
+      </w:pPr>
+      <w:r>
+        <w:rPr>
+          <w:rFonts w:hint="eastAsia"/>
+        </w:rPr>
+        <w:t>12</w:t>
+      </w:r>
+      <w:r>
+        <w:rPr>
+          <w:rFonts w:hint="eastAsia"/>
+        </w:rPr>
+        <w:t>，十三五交通投资超</w:t>
+      </w:r>
+      <w:r>
+        <w:rPr>
+          <w:rFonts w:hint="eastAsia"/>
+        </w:rPr>
+        <w:t>5000</w:t>
+      </w:r>
+      <w:r>
+        <w:rPr>
+          <w:rFonts w:hint="eastAsia"/>
+        </w:rPr>
+        <w:t>亿</w:t>
+      </w:r>
+      <w:r>
+        <w:rPr>
+          <w:rFonts w:hint="eastAsia"/>
+        </w:rPr>
+        <w:t xml:space="preserve"> </w:t>
+      </w:r>
+      <w:r>
+        <w:rPr>
+          <w:rFonts w:hint="eastAsia"/>
+        </w:rPr>
+        <w:t>陕西将实现市市通高铁</w:t>
+      </w:r>
+    </w:p>
+    <w:p>
+      <w:pPr>
+        <w:rPr>
+          <w:rFonts w:hint="eastAsia"/>
+        </w:rPr>
+      </w:pPr>
+      <w:r>
+        <w:rPr>
+          <w:rFonts w:hint="eastAsia"/>
+        </w:rPr>
+        <w:t>13</w:t>
+      </w:r>
+      <w:r>
+        <w:rPr>
+          <w:rFonts w:hint="eastAsia"/>
+        </w:rPr>
+        <w:t>，今日星语</w:t>
+      </w:r>
+      <w:r>
+        <w:rPr>
+          <w:rFonts w:hint="eastAsia"/>
+        </w:rPr>
+        <w:t>:</w:t>
+      </w:r>
+    </w:p>
+    <w:p>
+      <w:r>
+        <w:rPr>
+          <w:rFonts w:hint="eastAsia"/>
+        </w:rPr>
+        <w:t>人生应当有所敬畏，才不会为所欲为。敬，不是表面的供奉而是由衷的坦诚</w:t>
+      </w:r>
+      <w:r>
+        <w:rPr>
+          <w:rFonts w:hint="eastAsia"/>
+        </w:rPr>
+        <w:t>;</w:t>
+      </w:r>
+      <w:r>
+        <w:rPr>
+          <w:rFonts w:hint="eastAsia"/>
+        </w:rPr>
+        <w:t>畏，不是内心的懦弱而是灵魂的震撼。贤者畏惧，然无忧虞。知道敬畏，才能保护我们内心的良知。学会了害怕，才会不害怕</w:t>
+      </w:r>
+      <w:r>
+        <w:rPr>
+          <w:rFonts w:hint="eastAsia"/>
+        </w:rPr>
+        <w:t>;</w:t>
+      </w:r>
+      <w:r>
+        <w:rPr>
+          <w:rFonts w:hint="eastAsia"/>
+        </w:rPr>
+        <w:t>不会害怕，他的一生都可怕。内心有所敬畏者，才会懂得尊重、把握分寸、守住底线。</w:t>
       </w:r>
     </w:p>
     <w:sectPr>

</xml_diff>

<commit_message>
update TrainModel; update tradeScanX; HMM is very nice, and should be confirm carefully again;
</commit_message>
<xml_diff>
--- a/Original/Files/无为.docx
+++ b/Original/Files/无为.docx
@@ -44269,11 +44269,6 @@
       </w:r>
     </w:p>
     <w:p>
-      <w:pPr>
-        <w:rPr>
-          <w:rFonts w:hint="eastAsia"/>
-        </w:rPr>
-      </w:pPr>
       <w:r>
         <w:rPr>
           <w:rFonts w:hint="eastAsia"/>
@@ -44305,33 +44300,10 @@
         <w:t>不会害怕，他的一生都可怕。内心有所敬畏者，才会懂得尊重、把握分寸、守住底线。</w:t>
       </w:r>
     </w:p>
-    <w:p>
-      <w:pPr>
-        <w:rPr>
-          <w:rFonts w:hint="eastAsia"/>
-        </w:rPr>
-      </w:pPr>
-    </w:p>
-    <w:p>
-      <w:pPr>
-        <w:rPr>
-          <w:rFonts w:hint="eastAsia"/>
-        </w:rPr>
-      </w:pPr>
-    </w:p>
-    <w:p>
-      <w:pPr>
-        <w:rPr>
-          <w:rFonts w:hint="eastAsia"/>
-        </w:rPr>
-      </w:pPr>
-    </w:p>
-    <w:p>
-      <w:pPr>
-        <w:rPr>
-          <w:rFonts w:hint="eastAsia"/>
-        </w:rPr>
-      </w:pPr>
+    <w:p/>
+    <w:p/>
+    <w:p/>
+    <w:p>
       <w:r>
         <w:rPr>
           <w:rFonts w:hint="eastAsia"/>
@@ -44364,11 +44336,6 @@
       </w:r>
     </w:p>
     <w:p>
-      <w:pPr>
-        <w:rPr>
-          <w:rFonts w:hint="eastAsia"/>
-        </w:rPr>
-      </w:pPr>
       <w:r>
         <w:rPr>
           <w:rFonts w:hint="eastAsia"/>
@@ -44383,11 +44350,6 @@
       </w:r>
     </w:p>
     <w:p>
-      <w:pPr>
-        <w:rPr>
-          <w:rFonts w:hint="eastAsia"/>
-        </w:rPr>
-      </w:pPr>
       <w:r>
         <w:rPr>
           <w:rFonts w:hint="eastAsia"/>
@@ -44402,11 +44364,6 @@
       </w:r>
     </w:p>
     <w:p>
-      <w:pPr>
-        <w:rPr>
-          <w:rFonts w:hint="eastAsia"/>
-        </w:rPr>
-      </w:pPr>
       <w:r>
         <w:rPr>
           <w:rFonts w:hint="eastAsia"/>
@@ -44457,11 +44414,6 @@
       </w:r>
     </w:p>
     <w:p>
-      <w:pPr>
-        <w:rPr>
-          <w:rFonts w:hint="eastAsia"/>
-        </w:rPr>
-      </w:pPr>
       <w:r>
         <w:rPr>
           <w:rFonts w:hint="eastAsia"/>
@@ -44500,11 +44452,6 @@
       </w:r>
     </w:p>
     <w:p>
-      <w:pPr>
-        <w:rPr>
-          <w:rFonts w:hint="eastAsia"/>
-        </w:rPr>
-      </w:pPr>
       <w:r>
         <w:rPr>
           <w:rFonts w:hint="eastAsia"/>
@@ -44519,11 +44466,6 @@
       </w:r>
     </w:p>
     <w:p>
-      <w:pPr>
-        <w:rPr>
-          <w:rFonts w:hint="eastAsia"/>
-        </w:rPr>
-      </w:pPr>
       <w:r>
         <w:rPr>
           <w:rFonts w:hint="eastAsia"/>
@@ -44538,11 +44480,6 @@
       </w:r>
     </w:p>
     <w:p>
-      <w:pPr>
-        <w:rPr>
-          <w:rFonts w:hint="eastAsia"/>
-        </w:rPr>
-      </w:pPr>
       <w:r>
         <w:rPr>
           <w:rFonts w:hint="eastAsia"/>
@@ -44569,11 +44506,6 @@
       </w:r>
     </w:p>
     <w:p>
-      <w:pPr>
-        <w:rPr>
-          <w:rFonts w:hint="eastAsia"/>
-        </w:rPr>
-      </w:pPr>
       <w:r>
         <w:rPr>
           <w:rFonts w:hint="eastAsia"/>
@@ -44624,11 +44556,6 @@
       </w:r>
     </w:p>
     <w:p>
-      <w:pPr>
-        <w:rPr>
-          <w:rFonts w:hint="eastAsia"/>
-        </w:rPr>
-      </w:pPr>
       <w:r>
         <w:rPr>
           <w:rFonts w:hint="eastAsia"/>
@@ -44655,11 +44582,6 @@
       </w:r>
     </w:p>
     <w:p>
-      <w:pPr>
-        <w:rPr>
-          <w:rFonts w:hint="eastAsia"/>
-        </w:rPr>
-      </w:pPr>
       <w:r>
         <w:rPr>
           <w:rFonts w:hint="eastAsia"/>
@@ -44710,11 +44632,6 @@
       </w:r>
     </w:p>
     <w:p>
-      <w:pPr>
-        <w:rPr>
-          <w:rFonts w:hint="eastAsia"/>
-        </w:rPr>
-      </w:pPr>
       <w:r>
         <w:rPr>
           <w:rFonts w:hint="eastAsia"/>
@@ -44789,11 +44706,6 @@
       </w:r>
     </w:p>
     <w:p>
-      <w:pPr>
-        <w:rPr>
-          <w:rFonts w:hint="eastAsia"/>
-        </w:rPr>
-      </w:pPr>
       <w:r>
         <w:rPr>
           <w:rFonts w:hint="eastAsia"/>
@@ -44814,6 +44726,11 @@
       </w:r>
     </w:p>
     <w:p>
+      <w:pPr>
+        <w:rPr>
+          <w:rFonts w:hint="eastAsia"/>
+        </w:rPr>
+      </w:pPr>
       <w:r>
         <w:rPr>
           <w:rFonts w:hint="eastAsia"/>
@@ -44826,6 +44743,704 @@
         </w:rPr>
         <w:lastRenderedPageBreak/>
         <w:t>痛苦的。</w:t>
+      </w:r>
+    </w:p>
+    <w:p>
+      <w:pPr>
+        <w:rPr>
+          <w:rFonts w:hint="eastAsia"/>
+        </w:rPr>
+      </w:pPr>
+    </w:p>
+    <w:p>
+      <w:pPr>
+        <w:rPr>
+          <w:rFonts w:hint="eastAsia"/>
+        </w:rPr>
+      </w:pPr>
+      <w:r>
+        <w:rPr>
+          <w:rFonts w:hint="eastAsia"/>
+        </w:rPr>
+        <w:t>【</w:t>
+      </w:r>
+      <w:r>
+        <w:rPr>
+          <w:rFonts w:hint="eastAsia"/>
+        </w:rPr>
+        <w:t>2017-9-21</w:t>
+      </w:r>
+      <w:r>
+        <w:rPr>
+          <w:rFonts w:hint="eastAsia"/>
+        </w:rPr>
+        <w:t>，彩凤</w:t>
+      </w:r>
+      <w:r>
+        <w:rPr>
+          <w:rFonts w:hint="eastAsia"/>
+        </w:rPr>
+        <w:t>.</w:t>
+      </w:r>
+      <w:r>
+        <w:rPr>
+          <w:rFonts w:hint="eastAsia"/>
+        </w:rPr>
+        <w:t>读报】周四早安！即使不知道距离梦想的终点还有多远，即使前路颠簸没有捷径可循，我始终愿意相信成功就在下一个拐角处。坚定信心，认准前路，蹄疾步稳地走好每一步，这就是距离成功最近的路。</w:t>
+      </w:r>
+    </w:p>
+    <w:p>
+      <w:pPr>
+        <w:rPr>
+          <w:rFonts w:hint="eastAsia"/>
+        </w:rPr>
+      </w:pPr>
+      <w:r>
+        <w:rPr>
+          <w:rFonts w:hint="eastAsia"/>
+        </w:rPr>
+        <w:t>今天读报摘要</w:t>
+      </w:r>
+      <w:r>
+        <w:rPr>
+          <w:rFonts w:hint="eastAsia"/>
+        </w:rPr>
+        <w:t>---</w:t>
+      </w:r>
+    </w:p>
+    <w:p>
+      <w:pPr>
+        <w:rPr>
+          <w:rFonts w:hint="eastAsia"/>
+        </w:rPr>
+      </w:pPr>
+      <w:r>
+        <w:rPr>
+          <w:rFonts w:hint="eastAsia"/>
+        </w:rPr>
+        <w:t>1</w:t>
+      </w:r>
+      <w:r>
+        <w:rPr>
+          <w:rFonts w:hint="eastAsia"/>
+        </w:rPr>
+        <w:t>，李嘉诚国内套现逾</w:t>
+      </w:r>
+      <w:r>
+        <w:rPr>
+          <w:rFonts w:hint="eastAsia"/>
+        </w:rPr>
+        <w:t>670</w:t>
+      </w:r>
+      <w:r>
+        <w:rPr>
+          <w:rFonts w:hint="eastAsia"/>
+        </w:rPr>
+        <w:t>亿港元</w:t>
+      </w:r>
+      <w:r>
+        <w:rPr>
+          <w:rFonts w:hint="eastAsia"/>
+        </w:rPr>
+        <w:t xml:space="preserve"> </w:t>
+      </w:r>
+      <w:r>
+        <w:rPr>
+          <w:rFonts w:hint="eastAsia"/>
+        </w:rPr>
+        <w:t>欲斥资</w:t>
+      </w:r>
+      <w:r>
+        <w:rPr>
+          <w:rFonts w:hint="eastAsia"/>
+        </w:rPr>
+        <w:t>106</w:t>
+      </w:r>
+      <w:r>
+        <w:rPr>
+          <w:rFonts w:hint="eastAsia"/>
+        </w:rPr>
+        <w:t>亿加码伦敦</w:t>
+      </w:r>
+    </w:p>
+    <w:p>
+      <w:pPr>
+        <w:rPr>
+          <w:rFonts w:hint="eastAsia"/>
+        </w:rPr>
+      </w:pPr>
+      <w:r>
+        <w:rPr>
+          <w:rFonts w:hint="eastAsia"/>
+        </w:rPr>
+        <w:t>2</w:t>
+      </w:r>
+      <w:r>
+        <w:rPr>
+          <w:rFonts w:hint="eastAsia"/>
+        </w:rPr>
+        <w:t>，消息称姚明转让上海男篮</w:t>
+      </w:r>
+      <w:r>
+        <w:rPr>
+          <w:rFonts w:hint="eastAsia"/>
+        </w:rPr>
+        <w:t>40%</w:t>
+      </w:r>
+      <w:r>
+        <w:rPr>
+          <w:rFonts w:hint="eastAsia"/>
+        </w:rPr>
+        <w:t>左右股份</w:t>
+      </w:r>
+      <w:r>
+        <w:rPr>
+          <w:rFonts w:hint="eastAsia"/>
+        </w:rPr>
+        <w:t xml:space="preserve"> </w:t>
+      </w:r>
+      <w:r>
+        <w:rPr>
+          <w:rFonts w:hint="eastAsia"/>
+        </w:rPr>
+        <w:t>华人文化等接手</w:t>
+      </w:r>
+    </w:p>
+    <w:p>
+      <w:pPr>
+        <w:rPr>
+          <w:rFonts w:hint="eastAsia"/>
+        </w:rPr>
+      </w:pPr>
+      <w:r>
+        <w:rPr>
+          <w:rFonts w:hint="eastAsia"/>
+        </w:rPr>
+        <w:t>3</w:t>
+      </w:r>
+      <w:r>
+        <w:rPr>
+          <w:rFonts w:hint="eastAsia"/>
+        </w:rPr>
+        <w:t>，贾跃亭已偿还债务</w:t>
+      </w:r>
+      <w:r>
+        <w:rPr>
+          <w:rFonts w:hint="eastAsia"/>
+        </w:rPr>
+        <w:t>200</w:t>
+      </w:r>
+      <w:r>
+        <w:rPr>
+          <w:rFonts w:hint="eastAsia"/>
+        </w:rPr>
+        <w:t>亿元</w:t>
+      </w:r>
+      <w:r>
+        <w:rPr>
+          <w:rFonts w:hint="eastAsia"/>
+        </w:rPr>
+        <w:t xml:space="preserve"> </w:t>
+      </w:r>
+      <w:r>
+        <w:rPr>
+          <w:rFonts w:hint="eastAsia"/>
+        </w:rPr>
+        <w:t>乐视称将分批还债</w:t>
+      </w:r>
+    </w:p>
+    <w:p>
+      <w:pPr>
+        <w:rPr>
+          <w:rFonts w:hint="eastAsia"/>
+        </w:rPr>
+      </w:pPr>
+      <w:r>
+        <w:rPr>
+          <w:rFonts w:hint="eastAsia"/>
+        </w:rPr>
+        <w:t>4</w:t>
+      </w:r>
+      <w:r>
+        <w:rPr>
+          <w:rFonts w:hint="eastAsia"/>
+        </w:rPr>
+        <w:t>，杨振宁</w:t>
+      </w:r>
+      <w:r>
+        <w:rPr>
+          <w:rFonts w:hint="eastAsia"/>
+        </w:rPr>
+        <w:t>87</w:t>
+      </w:r>
+      <w:r>
+        <w:rPr>
+          <w:rFonts w:hint="eastAsia"/>
+        </w:rPr>
+        <w:t>岁时曾向权威期刊投稿遭拒：被认为是冒名者</w:t>
+      </w:r>
+    </w:p>
+    <w:p>
+      <w:pPr>
+        <w:rPr>
+          <w:rFonts w:hint="eastAsia"/>
+        </w:rPr>
+      </w:pPr>
+      <w:r>
+        <w:rPr>
+          <w:rFonts w:hint="eastAsia"/>
+        </w:rPr>
+        <w:t>5</w:t>
+      </w:r>
+      <w:r>
+        <w:rPr>
+          <w:rFonts w:hint="eastAsia"/>
+        </w:rPr>
+        <w:t>，姜超</w:t>
+      </w:r>
+      <w:r>
+        <w:rPr>
+          <w:rFonts w:hint="eastAsia"/>
+        </w:rPr>
+        <w:t>:</w:t>
+      </w:r>
+      <w:r>
+        <w:rPr>
+          <w:rFonts w:hint="eastAsia"/>
+        </w:rPr>
+        <w:t>货币年化增速接近</w:t>
+      </w:r>
+      <w:r>
+        <w:rPr>
+          <w:rFonts w:hint="eastAsia"/>
+        </w:rPr>
+        <w:t xml:space="preserve">20% </w:t>
+      </w:r>
+      <w:r>
+        <w:rPr>
+          <w:rFonts w:hint="eastAsia"/>
+        </w:rPr>
+        <w:t>买房的人就是人生赢家</w:t>
+      </w:r>
+    </w:p>
+    <w:p>
+      <w:pPr>
+        <w:rPr>
+          <w:rFonts w:hint="eastAsia"/>
+        </w:rPr>
+      </w:pPr>
+      <w:r>
+        <w:rPr>
+          <w:rFonts w:hint="eastAsia"/>
+        </w:rPr>
+        <w:t>6</w:t>
+      </w:r>
+      <w:r>
+        <w:rPr>
+          <w:rFonts w:hint="eastAsia"/>
+        </w:rPr>
+        <w:t>，飞机上何时可以打手机？权威专家：不差技术只差钱</w:t>
+      </w:r>
+    </w:p>
+    <w:p>
+      <w:pPr>
+        <w:rPr>
+          <w:rFonts w:hint="eastAsia"/>
+        </w:rPr>
+      </w:pPr>
+      <w:r>
+        <w:rPr>
+          <w:rFonts w:hint="eastAsia"/>
+        </w:rPr>
+        <w:t>7</w:t>
+      </w:r>
+      <w:r>
+        <w:rPr>
+          <w:rFonts w:hint="eastAsia"/>
+        </w:rPr>
+        <w:t>，代驾的火与惑</w:t>
+      </w:r>
+      <w:r>
+        <w:rPr>
+          <w:rFonts w:hint="eastAsia"/>
+        </w:rPr>
+        <w:t>:</w:t>
+      </w:r>
+      <w:r>
+        <w:rPr>
+          <w:rFonts w:hint="eastAsia"/>
+        </w:rPr>
+        <w:t>每天五六单就月入万元</w:t>
+      </w:r>
+      <w:r>
+        <w:rPr>
+          <w:rFonts w:hint="eastAsia"/>
+        </w:rPr>
+        <w:t xml:space="preserve"> </w:t>
+      </w:r>
+      <w:r>
+        <w:rPr>
+          <w:rFonts w:hint="eastAsia"/>
+        </w:rPr>
+        <w:t>出事故责任不明</w:t>
+      </w:r>
+    </w:p>
+    <w:p>
+      <w:pPr>
+        <w:rPr>
+          <w:rFonts w:hint="eastAsia"/>
+        </w:rPr>
+      </w:pPr>
+      <w:r>
+        <w:rPr>
+          <w:rFonts w:hint="eastAsia"/>
+        </w:rPr>
+        <w:t>8</w:t>
+      </w:r>
+      <w:r>
+        <w:rPr>
+          <w:rFonts w:hint="eastAsia"/>
+        </w:rPr>
+        <w:t>，特斯拉向迪拜交付</w:t>
+      </w:r>
+      <w:r>
+        <w:rPr>
+          <w:rFonts w:hint="eastAsia"/>
+        </w:rPr>
+        <w:t>50</w:t>
+      </w:r>
+      <w:r>
+        <w:rPr>
+          <w:rFonts w:hint="eastAsia"/>
+        </w:rPr>
+        <w:t>辆汽车</w:t>
+      </w:r>
+      <w:r>
+        <w:rPr>
+          <w:rFonts w:hint="eastAsia"/>
+        </w:rPr>
+        <w:t xml:space="preserve"> </w:t>
+      </w:r>
+      <w:r>
+        <w:rPr>
+          <w:rFonts w:hint="eastAsia"/>
+        </w:rPr>
+        <w:t>将组无人驾驶出租车队</w:t>
+      </w:r>
+    </w:p>
+    <w:p>
+      <w:pPr>
+        <w:rPr>
+          <w:rFonts w:hint="eastAsia"/>
+        </w:rPr>
+      </w:pPr>
+      <w:r>
+        <w:rPr>
+          <w:rFonts w:hint="eastAsia"/>
+        </w:rPr>
+        <w:t>9</w:t>
+      </w:r>
+      <w:r>
+        <w:rPr>
+          <w:rFonts w:hint="eastAsia"/>
+        </w:rPr>
+        <w:t>，</w:t>
+      </w:r>
+      <w:r>
+        <w:rPr>
+          <w:rFonts w:hint="eastAsia"/>
+        </w:rPr>
+        <w:t>"</w:t>
+      </w:r>
+      <w:r>
+        <w:rPr>
+          <w:rFonts w:hint="eastAsia"/>
+        </w:rPr>
+        <w:t>橙色书包</w:t>
+      </w:r>
+      <w:r>
+        <w:rPr>
+          <w:rFonts w:hint="eastAsia"/>
+        </w:rPr>
+        <w:t>"</w:t>
+      </w:r>
+      <w:r>
+        <w:rPr>
+          <w:rFonts w:hint="eastAsia"/>
+        </w:rPr>
+        <w:t>刷屏</w:t>
+      </w:r>
+      <w:r>
+        <w:rPr>
+          <w:rFonts w:hint="eastAsia"/>
+        </w:rPr>
+        <w:t>:</w:t>
+      </w:r>
+      <w:r>
+        <w:rPr>
+          <w:rFonts w:hint="eastAsia"/>
+        </w:rPr>
+        <w:t>为听障儿童专用包</w:t>
+      </w:r>
+      <w:r>
+        <w:rPr>
+          <w:rFonts w:hint="eastAsia"/>
+        </w:rPr>
+        <w:t xml:space="preserve"> </w:t>
+      </w:r>
+      <w:r>
+        <w:rPr>
+          <w:rFonts w:hint="eastAsia"/>
+        </w:rPr>
+        <w:t>每个成本</w:t>
+      </w:r>
+      <w:r>
+        <w:rPr>
+          <w:rFonts w:hint="eastAsia"/>
+        </w:rPr>
+        <w:t>120</w:t>
+      </w:r>
+      <w:r>
+        <w:rPr>
+          <w:rFonts w:hint="eastAsia"/>
+        </w:rPr>
+        <w:t>元</w:t>
+      </w:r>
+    </w:p>
+    <w:p>
+      <w:pPr>
+        <w:rPr>
+          <w:rFonts w:hint="eastAsia"/>
+        </w:rPr>
+      </w:pPr>
+      <w:r>
+        <w:rPr>
+          <w:rFonts w:hint="eastAsia"/>
+        </w:rPr>
+        <w:t>10</w:t>
+      </w:r>
+      <w:r>
+        <w:rPr>
+          <w:rFonts w:hint="eastAsia"/>
+        </w:rPr>
+        <w:t>，跳出来的产业链：广场舞相关产品一年收益</w:t>
+      </w:r>
+      <w:r>
+        <w:rPr>
+          <w:rFonts w:hint="eastAsia"/>
+        </w:rPr>
+        <w:t>20</w:t>
+      </w:r>
+      <w:r>
+        <w:rPr>
+          <w:rFonts w:hint="eastAsia"/>
+        </w:rPr>
+        <w:t>亿</w:t>
+      </w:r>
+    </w:p>
+    <w:p>
+      <w:pPr>
+        <w:rPr>
+          <w:rFonts w:hint="eastAsia"/>
+        </w:rPr>
+      </w:pPr>
+      <w:r>
+        <w:rPr>
+          <w:rFonts w:hint="eastAsia"/>
+        </w:rPr>
+        <w:t>11</w:t>
+      </w:r>
+      <w:r>
+        <w:rPr>
+          <w:rFonts w:hint="eastAsia"/>
+        </w:rPr>
+        <w:t>，女子</w:t>
+      </w:r>
+      <w:r>
+        <w:rPr>
+          <w:rFonts w:hint="eastAsia"/>
+        </w:rPr>
+        <w:t>44</w:t>
+      </w:r>
+      <w:r>
+        <w:rPr>
+          <w:rFonts w:hint="eastAsia"/>
+        </w:rPr>
+        <w:t>年前存入银行</w:t>
+      </w:r>
+      <w:r>
+        <w:rPr>
+          <w:rFonts w:hint="eastAsia"/>
+        </w:rPr>
+        <w:t>1200</w:t>
+      </w:r>
+      <w:r>
+        <w:rPr>
+          <w:rFonts w:hint="eastAsia"/>
+        </w:rPr>
+        <w:t>元</w:t>
+      </w:r>
+      <w:r>
+        <w:rPr>
+          <w:rFonts w:hint="eastAsia"/>
+        </w:rPr>
+        <w:t xml:space="preserve"> </w:t>
+      </w:r>
+      <w:r>
+        <w:rPr>
+          <w:rFonts w:hint="eastAsia"/>
+        </w:rPr>
+        <w:t>如今取出</w:t>
+      </w:r>
+      <w:r>
+        <w:rPr>
+          <w:rFonts w:hint="eastAsia"/>
+        </w:rPr>
+        <w:t>2684</w:t>
+      </w:r>
+      <w:r>
+        <w:rPr>
+          <w:rFonts w:hint="eastAsia"/>
+        </w:rPr>
+        <w:t>元</w:t>
+      </w:r>
+    </w:p>
+    <w:p>
+      <w:pPr>
+        <w:rPr>
+          <w:rFonts w:hint="eastAsia"/>
+        </w:rPr>
+      </w:pPr>
+      <w:r>
+        <w:rPr>
+          <w:rFonts w:hint="eastAsia"/>
+        </w:rPr>
+        <w:t>12</w:t>
+      </w:r>
+      <w:r>
+        <w:rPr>
+          <w:rFonts w:hint="eastAsia"/>
+        </w:rPr>
+        <w:t>，研究称未来非洲人口增长率全球最高</w:t>
+      </w:r>
+      <w:r>
+        <w:rPr>
+          <w:rFonts w:hint="eastAsia"/>
+        </w:rPr>
+        <w:t xml:space="preserve"> 30</w:t>
+      </w:r>
+      <w:r>
+        <w:rPr>
+          <w:rFonts w:hint="eastAsia"/>
+        </w:rPr>
+        <w:t>年后翻倍</w:t>
+      </w:r>
+    </w:p>
+    <w:p>
+      <w:pPr>
+        <w:rPr>
+          <w:rFonts w:hint="eastAsia"/>
+        </w:rPr>
+      </w:pPr>
+      <w:r>
+        <w:rPr>
+          <w:rFonts w:hint="eastAsia"/>
+        </w:rPr>
+        <w:t>13</w:t>
+      </w:r>
+      <w:r>
+        <w:rPr>
+          <w:rFonts w:hint="eastAsia"/>
+        </w:rPr>
+        <w:t>，国土资源部、农业部昨日宣布，我国已全面完成永久基本农田划定工作，有划定任务的</w:t>
+      </w:r>
+      <w:r>
+        <w:rPr>
+          <w:rFonts w:hint="eastAsia"/>
+        </w:rPr>
+        <w:t>2887</w:t>
+      </w:r>
+      <w:r>
+        <w:rPr>
+          <w:rFonts w:hint="eastAsia"/>
+        </w:rPr>
+        <w:t>个县级行政区实际划定永久基本农田</w:t>
+      </w:r>
+      <w:r>
+        <w:rPr>
+          <w:rFonts w:hint="eastAsia"/>
+        </w:rPr>
+        <w:t>15.50</w:t>
+      </w:r>
+      <w:r>
+        <w:rPr>
+          <w:rFonts w:hint="eastAsia"/>
+        </w:rPr>
+        <w:t>亿亩</w:t>
+      </w:r>
+    </w:p>
+    <w:p>
+      <w:pPr>
+        <w:rPr>
+          <w:rFonts w:hint="eastAsia"/>
+        </w:rPr>
+      </w:pPr>
+      <w:r>
+        <w:rPr>
+          <w:rFonts w:hint="eastAsia"/>
+        </w:rPr>
+        <w:t>14</w:t>
+      </w:r>
+      <w:r>
+        <w:rPr>
+          <w:rFonts w:hint="eastAsia"/>
+        </w:rPr>
+        <w:t>，首批入围“全军装备采购招标代理服务机构名录”的</w:t>
+      </w:r>
+      <w:r>
+        <w:rPr>
+          <w:rFonts w:hint="eastAsia"/>
+        </w:rPr>
+        <w:t>13</w:t>
+      </w:r>
+      <w:r>
+        <w:rPr>
+          <w:rFonts w:hint="eastAsia"/>
+        </w:rPr>
+        <w:t>家机构近日与中央军委签署协议，标志着我军装备采购开始实行招标委托代理制。</w:t>
+      </w:r>
+    </w:p>
+    <w:p>
+      <w:pPr>
+        <w:rPr>
+          <w:rFonts w:hint="eastAsia"/>
+        </w:rPr>
+      </w:pPr>
+      <w:r>
+        <w:rPr>
+          <w:rFonts w:hint="eastAsia"/>
+        </w:rPr>
+        <w:t>15</w:t>
+      </w:r>
+      <w:r>
+        <w:rPr>
+          <w:rFonts w:hint="eastAsia"/>
+        </w:rPr>
+        <w:t>，今日星语</w:t>
+      </w:r>
+      <w:r>
+        <w:rPr>
+          <w:rFonts w:hint="eastAsia"/>
+        </w:rPr>
+        <w:t>:</w:t>
+      </w:r>
+    </w:p>
+    <w:p>
+      <w:r>
+        <w:rPr>
+          <w:rFonts w:hint="eastAsia"/>
+        </w:rPr>
+        <w:t>生活方式显现在身材、情绪起伏表露在声音、态度看手势、家教看站姿、审美看衣服、层次看鞋子。</w:t>
       </w:r>
     </w:p>
     <w:sectPr>

</xml_diff>

<commit_message>
tradeScanX is updated! TensorFlow Machine learning download!
</commit_message>
<xml_diff>
--- a/Original/Files/无为.docx
+++ b/Original/Files/无为.docx
@@ -46457,11 +46457,6 @@
       </w:r>
     </w:p>
     <w:p>
-      <w:pPr>
-        <w:rPr>
-          <w:rFonts w:hint="eastAsia"/>
-        </w:rPr>
-      </w:pPr>
       <w:r>
         <w:rPr>
           <w:rFonts w:hint="eastAsia"/>
@@ -46469,19 +46464,8 @@
         <w:t>人不是向外奔走才是旅行，静静坐着思维也是旅行，凡是探索、追寻、触及那些不可知的情境，不论是风土的，或是心灵的，都是一种旅行。</w:t>
       </w:r>
     </w:p>
-    <w:p>
-      <w:pPr>
-        <w:rPr>
-          <w:rFonts w:hint="eastAsia"/>
-        </w:rPr>
-      </w:pPr>
-    </w:p>
-    <w:p>
-      <w:pPr>
-        <w:rPr>
-          <w:rFonts w:hint="eastAsia"/>
-        </w:rPr>
-      </w:pPr>
+    <w:p/>
+    <w:p>
       <w:r>
         <w:rPr>
           <w:rFonts w:hint="eastAsia"/>
@@ -46514,11 +46498,6 @@
       </w:r>
     </w:p>
     <w:p>
-      <w:pPr>
-        <w:rPr>
-          <w:rFonts w:hint="eastAsia"/>
-        </w:rPr>
-      </w:pPr>
       <w:r>
         <w:rPr>
           <w:rFonts w:hint="eastAsia"/>
@@ -46533,11 +46512,6 @@
       </w:r>
     </w:p>
     <w:p>
-      <w:pPr>
-        <w:rPr>
-          <w:rFonts w:hint="eastAsia"/>
-        </w:rPr>
-      </w:pPr>
       <w:r>
         <w:rPr>
           <w:rFonts w:hint="eastAsia"/>
@@ -46564,11 +46538,6 @@
       </w:r>
     </w:p>
     <w:p>
-      <w:pPr>
-        <w:rPr>
-          <w:rFonts w:hint="eastAsia"/>
-        </w:rPr>
-      </w:pPr>
       <w:r>
         <w:rPr>
           <w:rFonts w:hint="eastAsia"/>
@@ -46583,11 +46552,6 @@
       </w:r>
     </w:p>
     <w:p>
-      <w:pPr>
-        <w:rPr>
-          <w:rFonts w:hint="eastAsia"/>
-        </w:rPr>
-      </w:pPr>
       <w:r>
         <w:rPr>
           <w:rFonts w:hint="eastAsia"/>
@@ -46662,11 +46626,6 @@
       </w:r>
     </w:p>
     <w:p>
-      <w:pPr>
-        <w:rPr>
-          <w:rFonts w:hint="eastAsia"/>
-        </w:rPr>
-      </w:pPr>
       <w:r>
         <w:rPr>
           <w:rFonts w:hint="eastAsia"/>
@@ -46723,11 +46682,6 @@
       </w:r>
     </w:p>
     <w:p>
-      <w:pPr>
-        <w:rPr>
-          <w:rFonts w:hint="eastAsia"/>
-        </w:rPr>
-      </w:pPr>
       <w:r>
         <w:rPr>
           <w:rFonts w:hint="eastAsia"/>
@@ -46760,11 +46714,6 @@
       </w:r>
     </w:p>
     <w:p>
-      <w:pPr>
-        <w:rPr>
-          <w:rFonts w:hint="eastAsia"/>
-        </w:rPr>
-      </w:pPr>
       <w:r>
         <w:rPr>
           <w:rFonts w:hint="eastAsia"/>
@@ -46791,11 +46740,6 @@
       </w:r>
     </w:p>
     <w:p>
-      <w:pPr>
-        <w:rPr>
-          <w:rFonts w:hint="eastAsia"/>
-        </w:rPr>
-      </w:pPr>
       <w:r>
         <w:rPr>
           <w:rFonts w:hint="eastAsia"/>
@@ -46810,11 +46754,6 @@
       </w:r>
     </w:p>
     <w:p>
-      <w:pPr>
-        <w:rPr>
-          <w:rFonts w:hint="eastAsia"/>
-        </w:rPr>
-      </w:pPr>
       <w:r>
         <w:rPr>
           <w:rFonts w:hint="eastAsia"/>
@@ -46853,11 +46792,6 @@
       </w:r>
     </w:p>
     <w:p>
-      <w:pPr>
-        <w:rPr>
-          <w:rFonts w:hint="eastAsia"/>
-        </w:rPr>
-      </w:pPr>
       <w:r>
         <w:rPr>
           <w:rFonts w:hint="eastAsia"/>
@@ -46884,11 +46818,6 @@
       </w:r>
     </w:p>
     <w:p>
-      <w:pPr>
-        <w:rPr>
-          <w:rFonts w:hint="eastAsia"/>
-        </w:rPr>
-      </w:pPr>
       <w:r>
         <w:rPr>
           <w:rFonts w:hint="eastAsia"/>
@@ -46927,11 +46856,6 @@
       </w:r>
     </w:p>
     <w:p>
-      <w:pPr>
-        <w:rPr>
-          <w:rFonts w:hint="eastAsia"/>
-        </w:rPr>
-      </w:pPr>
       <w:r>
         <w:rPr>
           <w:rFonts w:hint="eastAsia"/>
@@ -46970,11 +46894,6 @@
       </w:r>
     </w:p>
     <w:p>
-      <w:pPr>
-        <w:rPr>
-          <w:rFonts w:hint="eastAsia"/>
-        </w:rPr>
-      </w:pPr>
       <w:r>
         <w:rPr>
           <w:rFonts w:hint="eastAsia"/>
@@ -47025,11 +46944,6 @@
       </w:r>
     </w:p>
     <w:p>
-      <w:pPr>
-        <w:rPr>
-          <w:rFonts w:hint="eastAsia"/>
-        </w:rPr>
-      </w:pPr>
       <w:r>
         <w:rPr>
           <w:rFonts w:hint="eastAsia"/>
@@ -47117,11 +47031,6 @@
       </w:r>
     </w:p>
     <w:p>
-      <w:pPr>
-        <w:rPr>
-          <w:rFonts w:hint="eastAsia"/>
-        </w:rPr>
-      </w:pPr>
       <w:r>
         <w:rPr>
           <w:rFonts w:hint="eastAsia"/>
@@ -47153,6 +47062,1132 @@
           <w:rFonts w:hint="eastAsia"/>
         </w:rPr>
         <w:t>成长意味着变化，变化包含着冒险、已知迈向未知。</w:t>
+      </w:r>
+    </w:p>
+    <w:p/>
+    <w:p>
+      <w:r>
+        <w:rPr>
+          <w:rFonts w:hint="eastAsia"/>
+        </w:rPr>
+        <w:t>【</w:t>
+      </w:r>
+      <w:r>
+        <w:rPr>
+          <w:rFonts w:hint="eastAsia"/>
+        </w:rPr>
+        <w:t>2017-9-27</w:t>
+      </w:r>
+      <w:r>
+        <w:rPr>
+          <w:rFonts w:hint="eastAsia"/>
+        </w:rPr>
+        <w:t>，彩凤</w:t>
+      </w:r>
+      <w:r>
+        <w:rPr>
+          <w:rFonts w:hint="eastAsia"/>
+        </w:rPr>
+        <w:t>.</w:t>
+      </w:r>
+      <w:r>
+        <w:rPr>
+          <w:rFonts w:hint="eastAsia"/>
+        </w:rPr>
+        <w:t>读报】周三早安！你或许常常会羡慕别人的生活，殊不知别人也可能正在羡慕你过的日子。事实上，什么是幸福只有自己能够定义，也只有自己能够掌握。与其惦念着别人正在经历何种精彩，不如珍惜自己生活中的点点滴滴。认真努力地过好生命中的每一天，便是最幸福的生活。</w:t>
+      </w:r>
+    </w:p>
+    <w:p>
+      <w:r>
+        <w:rPr>
+          <w:rFonts w:hint="eastAsia"/>
+        </w:rPr>
+        <w:t>今天读报摘要</w:t>
+      </w:r>
+      <w:r>
+        <w:rPr>
+          <w:rFonts w:hint="eastAsia"/>
+        </w:rPr>
+        <w:t>---</w:t>
+      </w:r>
+    </w:p>
+    <w:p>
+      <w:r>
+        <w:rPr>
+          <w:rFonts w:hint="eastAsia"/>
+        </w:rPr>
+        <w:t>1</w:t>
+      </w:r>
+      <w:r>
+        <w:rPr>
+          <w:rFonts w:hint="eastAsia"/>
+        </w:rPr>
+        <w:t>，中央首次以专门文件肯定企业家精神</w:t>
+      </w:r>
+    </w:p>
+    <w:p>
+      <w:r>
+        <w:rPr>
+          <w:rFonts w:hint="eastAsia"/>
+        </w:rPr>
+        <w:t>2</w:t>
+      </w:r>
+      <w:r>
+        <w:rPr>
+          <w:rFonts w:hint="eastAsia"/>
+        </w:rPr>
+        <w:t>，董明珠任期将满被传或退出格力</w:t>
+      </w:r>
+      <w:r>
+        <w:rPr>
+          <w:rFonts w:hint="eastAsia"/>
+        </w:rPr>
+        <w:t xml:space="preserve"> </w:t>
+      </w:r>
+      <w:r>
+        <w:rPr>
+          <w:rFonts w:hint="eastAsia"/>
+        </w:rPr>
+        <w:t>接班人在内部产生？</w:t>
+      </w:r>
+    </w:p>
+    <w:p>
+      <w:r>
+        <w:rPr>
+          <w:rFonts w:hint="eastAsia"/>
+        </w:rPr>
+        <w:t>3</w:t>
+      </w:r>
+      <w:r>
+        <w:rPr>
+          <w:rFonts w:hint="eastAsia"/>
+        </w:rPr>
+        <w:t>，一汽史上剧烈变革</w:t>
+      </w:r>
+      <w:r>
+        <w:rPr>
+          <w:rFonts w:hint="eastAsia"/>
+        </w:rPr>
+        <w:t>:1</w:t>
+      </w:r>
+      <w:r>
+        <w:rPr>
+          <w:rFonts w:hint="eastAsia"/>
+        </w:rPr>
+        <w:t>天换</w:t>
+      </w:r>
+      <w:r>
+        <w:rPr>
+          <w:rFonts w:hint="eastAsia"/>
+        </w:rPr>
+        <w:t>28</w:t>
+      </w:r>
+      <w:r>
+        <w:rPr>
+          <w:rFonts w:hint="eastAsia"/>
+        </w:rPr>
+        <w:t>部门一把手</w:t>
+      </w:r>
+      <w:r>
+        <w:rPr>
+          <w:rFonts w:hint="eastAsia"/>
+        </w:rPr>
+        <w:t xml:space="preserve"> </w:t>
+      </w:r>
+      <w:r>
+        <w:rPr>
+          <w:rFonts w:hint="eastAsia"/>
+        </w:rPr>
+        <w:t>上万人重竞聘</w:t>
+      </w:r>
+    </w:p>
+    <w:p>
+      <w:r>
+        <w:rPr>
+          <w:rFonts w:hint="eastAsia"/>
+        </w:rPr>
+        <w:t>4</w:t>
+      </w:r>
+      <w:r>
+        <w:rPr>
+          <w:rFonts w:hint="eastAsia"/>
+        </w:rPr>
+        <w:t>，波音舟山工厂揭牌：首架飞机明年底交付中国航空公司</w:t>
+      </w:r>
+    </w:p>
+    <w:p>
+      <w:r>
+        <w:rPr>
+          <w:rFonts w:hint="eastAsia"/>
+        </w:rPr>
+        <w:t>5</w:t>
+      </w:r>
+      <w:r>
+        <w:rPr>
+          <w:rFonts w:hint="eastAsia"/>
+        </w:rPr>
+        <w:t>，中西部上演抢人大战：内蒙古最高可给</w:t>
+      </w:r>
+      <w:r>
+        <w:rPr>
+          <w:rFonts w:hint="eastAsia"/>
+        </w:rPr>
+        <w:t>1</w:t>
+      </w:r>
+      <w:r>
+        <w:rPr>
+          <w:rFonts w:hint="eastAsia"/>
+        </w:rPr>
+        <w:t>亿科研支持</w:t>
+      </w:r>
+    </w:p>
+    <w:p>
+      <w:r>
+        <w:rPr>
+          <w:rFonts w:hint="eastAsia"/>
+        </w:rPr>
+        <w:t>6</w:t>
+      </w:r>
+      <w:r>
+        <w:rPr>
+          <w:rFonts w:hint="eastAsia"/>
+        </w:rPr>
+        <w:t>，阿里巴巴正式成立游戏事业群</w:t>
+      </w:r>
+      <w:r>
+        <w:rPr>
+          <w:rFonts w:hint="eastAsia"/>
+        </w:rPr>
+        <w:t xml:space="preserve"> </w:t>
+      </w:r>
+      <w:r>
+        <w:rPr>
+          <w:rFonts w:hint="eastAsia"/>
+        </w:rPr>
+        <w:t>“不干则已，干则卓越”</w:t>
+      </w:r>
+    </w:p>
+    <w:p>
+      <w:r>
+        <w:rPr>
+          <w:rFonts w:hint="eastAsia"/>
+        </w:rPr>
+        <w:t>7</w:t>
+      </w:r>
+      <w:r>
+        <w:rPr>
+          <w:rFonts w:hint="eastAsia"/>
+        </w:rPr>
+        <w:t>，万达酒店发展</w:t>
+      </w:r>
+      <w:r>
+        <w:rPr>
+          <w:rFonts w:hint="eastAsia"/>
+        </w:rPr>
+        <w:t>8.78</w:t>
+      </w:r>
+      <w:r>
+        <w:rPr>
+          <w:rFonts w:hint="eastAsia"/>
+        </w:rPr>
+        <w:t>亿港元收购万达酒管全部股权</w:t>
+      </w:r>
+    </w:p>
+    <w:p>
+      <w:r>
+        <w:rPr>
+          <w:rFonts w:hint="eastAsia"/>
+        </w:rPr>
+        <w:t>8</w:t>
+      </w:r>
+      <w:r>
+        <w:rPr>
+          <w:rFonts w:hint="eastAsia"/>
+        </w:rPr>
+        <w:t>，黄牛所售金色</w:t>
+      </w:r>
+      <w:r>
+        <w:rPr>
+          <w:rFonts w:hint="eastAsia"/>
+        </w:rPr>
+        <w:t>iPhone8</w:t>
+      </w:r>
+      <w:r>
+        <w:rPr>
+          <w:rFonts w:hint="eastAsia"/>
+        </w:rPr>
+        <w:t>比原价低</w:t>
+      </w:r>
+      <w:r>
+        <w:rPr>
+          <w:rFonts w:hint="eastAsia"/>
+        </w:rPr>
+        <w:t xml:space="preserve">500 </w:t>
+      </w:r>
+      <w:r>
+        <w:rPr>
+          <w:rFonts w:hint="eastAsia"/>
+        </w:rPr>
+        <w:t>一部赚两千成历史（电池容量小的令人难以置信）</w:t>
+      </w:r>
+    </w:p>
+    <w:p>
+      <w:r>
+        <w:rPr>
+          <w:rFonts w:hint="eastAsia"/>
+        </w:rPr>
+        <w:t>9</w:t>
+      </w:r>
+      <w:r>
+        <w:rPr>
+          <w:rFonts w:hint="eastAsia"/>
+        </w:rPr>
+        <w:t>，银行启动消费贷再筛查程序</w:t>
+      </w:r>
+      <w:r>
+        <w:rPr>
+          <w:rFonts w:hint="eastAsia"/>
+        </w:rPr>
+        <w:t xml:space="preserve"> </w:t>
+      </w:r>
+      <w:r>
+        <w:rPr>
+          <w:rFonts w:hint="eastAsia"/>
+        </w:rPr>
+        <w:t>不符合条件者需提前还款</w:t>
+      </w:r>
+    </w:p>
+    <w:p>
+      <w:r>
+        <w:rPr>
+          <w:rFonts w:hint="eastAsia"/>
+        </w:rPr>
+        <w:t>10</w:t>
+      </w:r>
+      <w:r>
+        <w:rPr>
+          <w:rFonts w:hint="eastAsia"/>
+        </w:rPr>
+        <w:t>，专家称，电商无法替代“中国农产品批发市场”（最经济的商业模式）</w:t>
+      </w:r>
+    </w:p>
+    <w:p>
+      <w:r>
+        <w:rPr>
+          <w:rFonts w:hint="eastAsia"/>
+        </w:rPr>
+        <w:t>11</w:t>
+      </w:r>
+      <w:r>
+        <w:rPr>
+          <w:rFonts w:hint="eastAsia"/>
+        </w:rPr>
+        <w:t>，日本京都开始普及手机支付</w:t>
+      </w:r>
+      <w:r>
+        <w:rPr>
+          <w:rFonts w:hint="eastAsia"/>
+        </w:rPr>
+        <w:t xml:space="preserve"> </w:t>
+      </w:r>
+      <w:r>
+        <w:rPr>
+          <w:rFonts w:hint="eastAsia"/>
+        </w:rPr>
+        <w:t>以迎合中国游客消费习惯（备战黄金周）</w:t>
+      </w:r>
+    </w:p>
+    <w:p>
+      <w:r>
+        <w:rPr>
+          <w:rFonts w:hint="eastAsia"/>
+        </w:rPr>
+        <w:t>12</w:t>
+      </w:r>
+      <w:r>
+        <w:rPr>
+          <w:rFonts w:hint="eastAsia"/>
+        </w:rPr>
+        <w:t>，旧金山受赠慰安妇像</w:t>
+      </w:r>
+      <w:r>
+        <w:rPr>
+          <w:rFonts w:hint="eastAsia"/>
+        </w:rPr>
+        <w:t xml:space="preserve"> </w:t>
+      </w:r>
+      <w:r>
+        <w:rPr>
+          <w:rFonts w:hint="eastAsia"/>
+        </w:rPr>
+        <w:t>大阪市长：接受就取消友好城市</w:t>
+      </w:r>
+    </w:p>
+    <w:p>
+      <w:r>
+        <w:rPr>
+          <w:rFonts w:hint="eastAsia"/>
+        </w:rPr>
+        <w:t>13</w:t>
+      </w:r>
+      <w:r>
+        <w:rPr>
+          <w:rFonts w:hint="eastAsia"/>
+        </w:rPr>
+        <w:t>，日借口科研再搞“鲸鱼大屠杀”</w:t>
+      </w:r>
+      <w:r>
+        <w:rPr>
+          <w:rFonts w:hint="eastAsia"/>
+        </w:rPr>
+        <w:t xml:space="preserve"> 177</w:t>
+      </w:r>
+      <w:r>
+        <w:rPr>
+          <w:rFonts w:hint="eastAsia"/>
+        </w:rPr>
+        <w:t>头鲸鱼被杀</w:t>
+      </w:r>
+    </w:p>
+    <w:p>
+      <w:r>
+        <w:rPr>
+          <w:rFonts w:hint="eastAsia"/>
+        </w:rPr>
+        <w:t>14</w:t>
+      </w:r>
+      <w:r>
+        <w:rPr>
+          <w:rFonts w:hint="eastAsia"/>
+        </w:rPr>
+        <w:t>，天津保监局</w:t>
+      </w:r>
+      <w:r>
+        <w:rPr>
+          <w:rFonts w:hint="eastAsia"/>
+        </w:rPr>
+        <w:t>26</w:t>
+      </w:r>
+      <w:r>
+        <w:rPr>
+          <w:rFonts w:hint="eastAsia"/>
+        </w:rPr>
+        <w:t>日消息，截至去年末，天津港“</w:t>
+      </w:r>
+      <w:r>
+        <w:rPr>
+          <w:rFonts w:hint="eastAsia"/>
+        </w:rPr>
+        <w:t>8</w:t>
+      </w:r>
+      <w:r>
+        <w:rPr>
+          <w:rFonts w:hint="eastAsia"/>
+        </w:rPr>
+        <w:t>·</w:t>
+      </w:r>
+      <w:r>
+        <w:rPr>
+          <w:rFonts w:hint="eastAsia"/>
+        </w:rPr>
+        <w:t>12</w:t>
+      </w:r>
+      <w:r>
+        <w:rPr>
+          <w:rFonts w:hint="eastAsia"/>
+        </w:rPr>
+        <w:t>”特大火灾爆炸事故中各保险公司已赔付</w:t>
+      </w:r>
+      <w:r>
+        <w:rPr>
+          <w:rFonts w:hint="eastAsia"/>
+        </w:rPr>
+        <w:t>81</w:t>
+      </w:r>
+      <w:r>
+        <w:rPr>
+          <w:rFonts w:hint="eastAsia"/>
+        </w:rPr>
+        <w:t>亿元，预计赔付将超过</w:t>
+      </w:r>
+      <w:r>
+        <w:rPr>
+          <w:rFonts w:hint="eastAsia"/>
+        </w:rPr>
+        <w:t>100</w:t>
+      </w:r>
+      <w:r>
+        <w:rPr>
+          <w:rFonts w:hint="eastAsia"/>
+        </w:rPr>
+        <w:t>亿元</w:t>
+      </w:r>
+    </w:p>
+    <w:p>
+      <w:r>
+        <w:rPr>
+          <w:rFonts w:hint="eastAsia"/>
+        </w:rPr>
+        <w:t>15</w:t>
+      </w:r>
+      <w:r>
+        <w:rPr>
+          <w:rFonts w:hint="eastAsia"/>
+        </w:rPr>
+        <w:t>，今日星语</w:t>
+      </w:r>
+      <w:r>
+        <w:rPr>
+          <w:rFonts w:hint="eastAsia"/>
+        </w:rPr>
+        <w:t>:</w:t>
+      </w:r>
+    </w:p>
+    <w:p>
+      <w:pPr>
+        <w:rPr>
+          <w:rFonts w:hint="eastAsia"/>
+        </w:rPr>
+      </w:pPr>
+      <w:r>
+        <w:rPr>
+          <w:rFonts w:hint="eastAsia"/>
+        </w:rPr>
+        <w:t>幸福像掉到沙发下面的一粒纽扣——你专心找，怎么也找不到，等你淡忘了，它自己就滚出来了。美好的一天从幸福开始！</w:t>
+      </w:r>
+    </w:p>
+    <w:p>
+      <w:pPr>
+        <w:rPr>
+          <w:rFonts w:hint="eastAsia"/>
+        </w:rPr>
+      </w:pPr>
+    </w:p>
+    <w:p>
+      <w:pPr>
+        <w:rPr>
+          <w:rFonts w:hint="eastAsia"/>
+        </w:rPr>
+      </w:pPr>
+      <w:r>
+        <w:rPr>
+          <w:rFonts w:hint="eastAsia"/>
+        </w:rPr>
+        <w:t>【</w:t>
+      </w:r>
+      <w:r>
+        <w:rPr>
+          <w:rFonts w:hint="eastAsia"/>
+        </w:rPr>
+        <w:t>2017-9-28</w:t>
+      </w:r>
+      <w:r>
+        <w:rPr>
+          <w:rFonts w:hint="eastAsia"/>
+        </w:rPr>
+        <w:t>，彩凤</w:t>
+      </w:r>
+      <w:r>
+        <w:rPr>
+          <w:rFonts w:hint="eastAsia"/>
+        </w:rPr>
+        <w:t>.</w:t>
+      </w:r>
+      <w:r>
+        <w:rPr>
+          <w:rFonts w:hint="eastAsia"/>
+        </w:rPr>
+        <w:t>读报】周四早安！在很多情况下，我们常常习惯了去争第一，却忽略了过程的重要性。一味地跟自己死磕，只为寻求最终的结果，倒不如在做事的过程中，享受事情本身的乐趣。一个令我们满意的结果，也许只是随之而来的副产品。</w:t>
+      </w:r>
+    </w:p>
+    <w:p>
+      <w:pPr>
+        <w:rPr>
+          <w:rFonts w:hint="eastAsia"/>
+        </w:rPr>
+      </w:pPr>
+      <w:r>
+        <w:rPr>
+          <w:rFonts w:hint="eastAsia"/>
+        </w:rPr>
+        <w:t>今天读报摘要</w:t>
+      </w:r>
+      <w:r>
+        <w:rPr>
+          <w:rFonts w:hint="eastAsia"/>
+        </w:rPr>
+        <w:t>---</w:t>
+      </w:r>
+    </w:p>
+    <w:p>
+      <w:pPr>
+        <w:rPr>
+          <w:rFonts w:hint="eastAsia"/>
+        </w:rPr>
+      </w:pPr>
+      <w:r>
+        <w:rPr>
+          <w:rFonts w:hint="eastAsia"/>
+        </w:rPr>
+        <w:t>1</w:t>
+      </w:r>
+      <w:r>
+        <w:rPr>
+          <w:rFonts w:hint="eastAsia"/>
+        </w:rPr>
+        <w:t>，</w:t>
+      </w:r>
+      <w:r>
+        <w:rPr>
+          <w:rFonts w:hint="eastAsia"/>
+        </w:rPr>
+        <w:t>iPhone8</w:t>
+      </w:r>
+      <w:r>
+        <w:rPr>
+          <w:rFonts w:hint="eastAsia"/>
+        </w:rPr>
+        <w:t>销量惨淡</w:t>
+      </w:r>
+      <w:r>
+        <w:rPr>
+          <w:rFonts w:hint="eastAsia"/>
+        </w:rPr>
+        <w:t xml:space="preserve"> </w:t>
+      </w:r>
+      <w:r>
+        <w:rPr>
+          <w:rFonts w:hint="eastAsia"/>
+        </w:rPr>
+        <w:t>顺丰仓库被拒收退货产品堆满（君子之泽六年而斩）</w:t>
+      </w:r>
+    </w:p>
+    <w:p>
+      <w:pPr>
+        <w:rPr>
+          <w:rFonts w:hint="eastAsia"/>
+        </w:rPr>
+      </w:pPr>
+      <w:r>
+        <w:rPr>
+          <w:rFonts w:hint="eastAsia"/>
+        </w:rPr>
+        <w:t>2</w:t>
+      </w:r>
+      <w:r>
+        <w:rPr>
+          <w:rFonts w:hint="eastAsia"/>
+        </w:rPr>
+        <w:t>，国庆中秋加班</w:t>
+      </w:r>
+      <w:r>
+        <w:rPr>
+          <w:rFonts w:hint="eastAsia"/>
+        </w:rPr>
+        <w:t>8</w:t>
+      </w:r>
+      <w:r>
+        <w:rPr>
+          <w:rFonts w:hint="eastAsia"/>
+        </w:rPr>
+        <w:t>天能赚多少？北京至少</w:t>
+      </w:r>
+      <w:r>
+        <w:rPr>
+          <w:rFonts w:hint="eastAsia"/>
+        </w:rPr>
+        <w:t>1840</w:t>
+      </w:r>
+      <w:r>
+        <w:rPr>
+          <w:rFonts w:hint="eastAsia"/>
+        </w:rPr>
+        <w:t>元</w:t>
+      </w:r>
+    </w:p>
+    <w:p>
+      <w:pPr>
+        <w:rPr>
+          <w:rFonts w:hint="eastAsia"/>
+        </w:rPr>
+      </w:pPr>
+      <w:r>
+        <w:rPr>
+          <w:rFonts w:hint="eastAsia"/>
+        </w:rPr>
+        <w:t>3</w:t>
+      </w:r>
+      <w:r>
+        <w:rPr>
+          <w:rFonts w:hint="eastAsia"/>
+        </w:rPr>
+        <w:t>，楼市限售让亿万富翁遭遇财富浩劫：一天缩水</w:t>
+      </w:r>
+      <w:r>
+        <w:rPr>
+          <w:rFonts w:hint="eastAsia"/>
+        </w:rPr>
+        <w:t>82</w:t>
+      </w:r>
+      <w:r>
+        <w:rPr>
+          <w:rFonts w:hint="eastAsia"/>
+        </w:rPr>
+        <w:t>亿美元（许家印杨惠妍领衔）</w:t>
+      </w:r>
+    </w:p>
+    <w:p>
+      <w:pPr>
+        <w:rPr>
+          <w:rFonts w:hint="eastAsia"/>
+        </w:rPr>
+      </w:pPr>
+      <w:r>
+        <w:rPr>
+          <w:rFonts w:hint="eastAsia"/>
+        </w:rPr>
+        <w:t>4</w:t>
+      </w:r>
+      <w:r>
+        <w:rPr>
+          <w:rFonts w:hint="eastAsia"/>
+        </w:rPr>
+        <w:t>，北京常住人口规模将控制在</w:t>
+      </w:r>
+      <w:r>
+        <w:rPr>
+          <w:rFonts w:hint="eastAsia"/>
+        </w:rPr>
+        <w:t>2300</w:t>
+      </w:r>
+      <w:r>
+        <w:rPr>
+          <w:rFonts w:hint="eastAsia"/>
+        </w:rPr>
+        <w:t>万</w:t>
+      </w:r>
+      <w:r>
+        <w:rPr>
+          <w:rFonts w:hint="eastAsia"/>
+        </w:rPr>
+        <w:t xml:space="preserve"> </w:t>
+      </w:r>
+      <w:r>
+        <w:rPr>
+          <w:rFonts w:hint="eastAsia"/>
+        </w:rPr>
+        <w:t>老城不再拆了</w:t>
+      </w:r>
+    </w:p>
+    <w:p>
+      <w:pPr>
+        <w:rPr>
+          <w:rFonts w:hint="eastAsia"/>
+        </w:rPr>
+      </w:pPr>
+      <w:r>
+        <w:rPr>
+          <w:rFonts w:hint="eastAsia"/>
+        </w:rPr>
+        <w:t>5</w:t>
+      </w:r>
+      <w:r>
+        <w:rPr>
+          <w:rFonts w:hint="eastAsia"/>
+        </w:rPr>
+        <w:t>，山东现</w:t>
+      </w:r>
+      <w:r>
+        <w:rPr>
+          <w:rFonts w:hint="eastAsia"/>
+        </w:rPr>
+        <w:t>11</w:t>
+      </w:r>
+      <w:r>
+        <w:rPr>
+          <w:rFonts w:hint="eastAsia"/>
+        </w:rPr>
+        <w:t>万元天价蛐蛐</w:t>
+      </w:r>
+      <w:r>
+        <w:rPr>
+          <w:rFonts w:hint="eastAsia"/>
+        </w:rPr>
+        <w:t xml:space="preserve"> </w:t>
+      </w:r>
+      <w:r>
+        <w:rPr>
+          <w:rFonts w:hint="eastAsia"/>
+        </w:rPr>
+        <w:t>背后藏着哪些秘密？（地下赌博）</w:t>
+      </w:r>
+    </w:p>
+    <w:p>
+      <w:pPr>
+        <w:rPr>
+          <w:rFonts w:hint="eastAsia"/>
+        </w:rPr>
+      </w:pPr>
+      <w:r>
+        <w:rPr>
+          <w:rFonts w:hint="eastAsia"/>
+        </w:rPr>
+        <w:t>6</w:t>
+      </w:r>
+      <w:r>
+        <w:rPr>
+          <w:rFonts w:hint="eastAsia"/>
+        </w:rPr>
+        <w:t>，酷骑单车总部只剩几人善后</w:t>
+      </w:r>
+      <w:r>
+        <w:rPr>
+          <w:rFonts w:hint="eastAsia"/>
+        </w:rPr>
+        <w:t xml:space="preserve"> </w:t>
+      </w:r>
+      <w:r>
+        <w:rPr>
+          <w:rFonts w:hint="eastAsia"/>
+        </w:rPr>
+        <w:t>目前可现场退还押金</w:t>
+      </w:r>
+    </w:p>
+    <w:p>
+      <w:pPr>
+        <w:rPr>
+          <w:rFonts w:hint="eastAsia"/>
+        </w:rPr>
+      </w:pPr>
+      <w:r>
+        <w:rPr>
+          <w:rFonts w:hint="eastAsia"/>
+        </w:rPr>
+        <w:t>摩拜</w:t>
+      </w:r>
+      <w:r>
+        <w:rPr>
+          <w:rFonts w:hint="eastAsia"/>
+        </w:rPr>
+        <w:t>APP</w:t>
+      </w:r>
+      <w:r>
+        <w:rPr>
+          <w:rFonts w:hint="eastAsia"/>
+        </w:rPr>
+        <w:t>余额可以叫网约车啦（大招）</w:t>
+      </w:r>
+    </w:p>
+    <w:p>
+      <w:pPr>
+        <w:rPr>
+          <w:rFonts w:hint="eastAsia"/>
+        </w:rPr>
+      </w:pPr>
+      <w:r>
+        <w:rPr>
+          <w:rFonts w:hint="eastAsia"/>
+        </w:rPr>
+        <w:t>7</w:t>
+      </w:r>
+      <w:r>
+        <w:rPr>
+          <w:rFonts w:hint="eastAsia"/>
+        </w:rPr>
+        <w:t>，云南团队游客数量锐减</w:t>
+      </w:r>
+      <w:r>
+        <w:rPr>
+          <w:rFonts w:hint="eastAsia"/>
+        </w:rPr>
+        <w:t xml:space="preserve"> </w:t>
+      </w:r>
+      <w:r>
+        <w:rPr>
+          <w:rFonts w:hint="eastAsia"/>
+        </w:rPr>
+        <w:t>仍有导游暗地里带团购物（好地方被玩坏；推荐阅读：最美的风景是人）</w:t>
+      </w:r>
+    </w:p>
+    <w:p>
+      <w:pPr>
+        <w:rPr>
+          <w:rFonts w:hint="eastAsia"/>
+        </w:rPr>
+      </w:pPr>
+      <w:r>
+        <w:rPr>
+          <w:rFonts w:hint="eastAsia"/>
+        </w:rPr>
+        <w:t>8</w:t>
+      </w:r>
+      <w:r>
+        <w:rPr>
+          <w:rFonts w:hint="eastAsia"/>
+        </w:rPr>
+        <w:t>，世纪佳缘男用户被曝伪装公务员同时交往</w:t>
+      </w:r>
+      <w:r>
+        <w:rPr>
+          <w:rFonts w:hint="eastAsia"/>
+        </w:rPr>
+        <w:t>6</w:t>
+      </w:r>
+      <w:r>
+        <w:rPr>
+          <w:rFonts w:hint="eastAsia"/>
+        </w:rPr>
+        <w:t>女子骗</w:t>
+      </w:r>
+      <w:r>
+        <w:rPr>
+          <w:rFonts w:hint="eastAsia"/>
+        </w:rPr>
+        <w:t>460</w:t>
+      </w:r>
+      <w:r>
+        <w:rPr>
+          <w:rFonts w:hint="eastAsia"/>
+        </w:rPr>
+        <w:t>多万</w:t>
+      </w:r>
+    </w:p>
+    <w:p>
+      <w:pPr>
+        <w:rPr>
+          <w:rFonts w:hint="eastAsia"/>
+        </w:rPr>
+      </w:pPr>
+      <w:r>
+        <w:rPr>
+          <w:rFonts w:hint="eastAsia"/>
+        </w:rPr>
+        <w:t>9</w:t>
+      </w:r>
+      <w:r>
+        <w:rPr>
+          <w:rFonts w:hint="eastAsia"/>
+        </w:rPr>
+        <w:t>，美国每年新博士中有一半是假的：打电话可网购学位（</w:t>
+      </w:r>
+      <w:r>
+        <w:rPr>
+          <w:rFonts w:hint="eastAsia"/>
+        </w:rPr>
+        <w:t>FBI</w:t>
+      </w:r>
+      <w:r>
+        <w:rPr>
+          <w:rFonts w:hint="eastAsia"/>
+        </w:rPr>
+        <w:t>调查发现每年假博士超过五万</w:t>
+      </w:r>
+      <w:r>
+        <w:rPr>
+          <w:rFonts w:hint="eastAsia"/>
+        </w:rPr>
+        <w:lastRenderedPageBreak/>
+        <w:t>人）</w:t>
+      </w:r>
+    </w:p>
+    <w:p>
+      <w:pPr>
+        <w:rPr>
+          <w:rFonts w:hint="eastAsia"/>
+        </w:rPr>
+      </w:pPr>
+      <w:r>
+        <w:rPr>
+          <w:rFonts w:hint="eastAsia"/>
+        </w:rPr>
+        <w:t>10</w:t>
+      </w:r>
+      <w:r>
+        <w:rPr>
+          <w:rFonts w:hint="eastAsia"/>
+        </w:rPr>
+        <w:t>，俄“水军”花</w:t>
+      </w:r>
+      <w:r>
+        <w:rPr>
+          <w:rFonts w:hint="eastAsia"/>
+        </w:rPr>
+        <w:t>10</w:t>
+      </w:r>
+      <w:r>
+        <w:rPr>
+          <w:rFonts w:hint="eastAsia"/>
+        </w:rPr>
+        <w:t>万美元在</w:t>
+      </w:r>
+      <w:r>
+        <w:rPr>
+          <w:rFonts w:hint="eastAsia"/>
+        </w:rPr>
+        <w:t>Facebook</w:t>
+      </w:r>
+      <w:r>
+        <w:rPr>
+          <w:rFonts w:hint="eastAsia"/>
+        </w:rPr>
+        <w:t>上打广告（对大选施加影响）</w:t>
+      </w:r>
+    </w:p>
+    <w:p>
+      <w:pPr>
+        <w:rPr>
+          <w:rFonts w:hint="eastAsia"/>
+        </w:rPr>
+      </w:pPr>
+      <w:r>
+        <w:rPr>
+          <w:rFonts w:hint="eastAsia"/>
+        </w:rPr>
+        <w:t>11</w:t>
+      </w:r>
+      <w:r>
+        <w:rPr>
+          <w:rFonts w:hint="eastAsia"/>
+        </w:rPr>
+        <w:t>，沙特政府宣布允许女性驾车（此前系世界唯一禁止国家）</w:t>
+      </w:r>
+    </w:p>
+    <w:p>
+      <w:pPr>
+        <w:rPr>
+          <w:rFonts w:hint="eastAsia"/>
+        </w:rPr>
+      </w:pPr>
+      <w:r>
+        <w:rPr>
+          <w:rFonts w:hint="eastAsia"/>
+        </w:rPr>
+        <w:t>12</w:t>
+      </w:r>
+      <w:r>
+        <w:rPr>
+          <w:rFonts w:hint="eastAsia"/>
+        </w:rPr>
+        <w:t>，日年轻人参政欲望低</w:t>
+      </w:r>
+      <w:r>
+        <w:rPr>
+          <w:rFonts w:hint="eastAsia"/>
+        </w:rPr>
+        <w:t xml:space="preserve"> </w:t>
+      </w:r>
+      <w:r>
+        <w:rPr>
+          <w:rFonts w:hint="eastAsia"/>
+        </w:rPr>
+        <w:t>官方请女子组合拍广告拉票</w:t>
+      </w:r>
+    </w:p>
+    <w:p>
+      <w:pPr>
+        <w:rPr>
+          <w:rFonts w:hint="eastAsia"/>
+        </w:rPr>
+      </w:pPr>
+      <w:r>
+        <w:rPr>
+          <w:rFonts w:hint="eastAsia"/>
+        </w:rPr>
+        <w:t>13</w:t>
+      </w:r>
+      <w:r>
+        <w:rPr>
+          <w:rFonts w:hint="eastAsia"/>
+        </w:rPr>
+        <w:t>，李克强总理</w:t>
+      </w:r>
+      <w:r>
+        <w:rPr>
+          <w:rFonts w:hint="eastAsia"/>
+        </w:rPr>
+        <w:t>27</w:t>
+      </w:r>
+      <w:r>
+        <w:rPr>
+          <w:rFonts w:hint="eastAsia"/>
+        </w:rPr>
+        <w:t>日主持召开国务院常务会议，听取推进中央企业重组整合工作汇报，部署强化对小微企业的政策支持和金融服务</w:t>
+      </w:r>
+    </w:p>
+    <w:p>
+      <w:pPr>
+        <w:rPr>
+          <w:rFonts w:hint="eastAsia"/>
+        </w:rPr>
+      </w:pPr>
+      <w:r>
+        <w:rPr>
+          <w:rFonts w:hint="eastAsia"/>
+        </w:rPr>
+        <w:t>14</w:t>
+      </w:r>
+      <w:r>
+        <w:rPr>
+          <w:rFonts w:hint="eastAsia"/>
+        </w:rPr>
+        <w:t>，人社部日前公布，截至</w:t>
+      </w:r>
+      <w:r>
+        <w:rPr>
+          <w:rFonts w:hint="eastAsia"/>
+        </w:rPr>
+        <w:t>25</w:t>
+      </w:r>
+      <w:r>
+        <w:rPr>
+          <w:rFonts w:hint="eastAsia"/>
+        </w:rPr>
+        <w:t>日，全国跨省异地就医结算系统已全面联通所有统筹地区，全国</w:t>
+      </w:r>
+      <w:r>
+        <w:rPr>
+          <w:rFonts w:hint="eastAsia"/>
+        </w:rPr>
+        <w:t>88%</w:t>
+      </w:r>
+      <w:r>
+        <w:rPr>
+          <w:rFonts w:hint="eastAsia"/>
+        </w:rPr>
+        <w:t>的三级定点医院已联接入网</w:t>
+      </w:r>
+    </w:p>
+    <w:p>
+      <w:pPr>
+        <w:rPr>
+          <w:rFonts w:hint="eastAsia"/>
+        </w:rPr>
+      </w:pPr>
+      <w:r>
+        <w:rPr>
+          <w:rFonts w:hint="eastAsia"/>
+        </w:rPr>
+        <w:t>15</w:t>
+      </w:r>
+      <w:r>
+        <w:rPr>
+          <w:rFonts w:hint="eastAsia"/>
+        </w:rPr>
+        <w:t>，今日星语</w:t>
+      </w:r>
+      <w:r>
+        <w:rPr>
+          <w:rFonts w:hint="eastAsia"/>
+        </w:rPr>
+        <w:t>:</w:t>
+      </w:r>
+    </w:p>
+    <w:p>
+      <w:r>
+        <w:rPr>
+          <w:rFonts w:hint="eastAsia"/>
+        </w:rPr>
+        <w:t>认识生命的随缘，人生是一种宽阔的活法，不要被那些自我固执的人生观所束缚，人生就是一场旅行，别把三十六计当做人生哲学，给自己一个恰当的忠告，随缘心地，知足，知止。美好的一天从知足知止开始！</w:t>
       </w:r>
     </w:p>
     <w:sectPr>

</xml_diff>

<commit_message>
trainModel updated! mockTrade completed!
</commit_message>
<xml_diff>
--- a/Original/Files/无为.docx
+++ b/Original/Files/无为.docx
@@ -48657,11 +48657,6 @@
       </w:r>
     </w:p>
     <w:p>
-      <w:pPr>
-        <w:rPr>
-          <w:rFonts w:hint="eastAsia"/>
-        </w:rPr>
-      </w:pPr>
       <w:r>
         <w:rPr>
           <w:rFonts w:hint="eastAsia"/>
@@ -48675,19 +48670,8 @@
         <w:t>不要急着说你别无选择，也许、在下个路口你就会遇见希望。</w:t>
       </w:r>
     </w:p>
-    <w:p>
-      <w:pPr>
-        <w:rPr>
-          <w:rFonts w:hint="eastAsia"/>
-        </w:rPr>
-      </w:pPr>
-    </w:p>
-    <w:p>
-      <w:pPr>
-        <w:rPr>
-          <w:rFonts w:hint="eastAsia"/>
-        </w:rPr>
-      </w:pPr>
+    <w:p/>
+    <w:p>
       <w:r>
         <w:rPr>
           <w:rFonts w:hint="eastAsia"/>
@@ -48720,11 +48704,6 @@
       </w:r>
     </w:p>
     <w:p>
-      <w:pPr>
-        <w:rPr>
-          <w:rFonts w:hint="eastAsia"/>
-        </w:rPr>
-      </w:pPr>
       <w:r>
         <w:rPr>
           <w:rFonts w:hint="eastAsia"/>
@@ -48739,11 +48718,6 @@
       </w:r>
     </w:p>
     <w:p>
-      <w:pPr>
-        <w:rPr>
-          <w:rFonts w:hint="eastAsia"/>
-        </w:rPr>
-      </w:pPr>
       <w:r>
         <w:rPr>
           <w:rFonts w:hint="eastAsia"/>
@@ -48794,11 +48768,6 @@
       </w:r>
     </w:p>
     <w:p>
-      <w:pPr>
-        <w:rPr>
-          <w:rFonts w:hint="eastAsia"/>
-        </w:rPr>
-      </w:pPr>
       <w:r>
         <w:rPr>
           <w:rFonts w:hint="eastAsia"/>
@@ -48837,11 +48806,6 @@
       </w:r>
     </w:p>
     <w:p>
-      <w:pPr>
-        <w:rPr>
-          <w:rFonts w:hint="eastAsia"/>
-        </w:rPr>
-      </w:pPr>
       <w:r>
         <w:rPr>
           <w:rFonts w:hint="eastAsia"/>
@@ -48881,11 +48845,6 @@
       </w:r>
     </w:p>
     <w:p>
-      <w:pPr>
-        <w:rPr>
-          <w:rFonts w:hint="eastAsia"/>
-        </w:rPr>
-      </w:pPr>
       <w:r>
         <w:rPr>
           <w:rFonts w:hint="eastAsia"/>
@@ -48924,11 +48883,6 @@
       </w:r>
     </w:p>
     <w:p>
-      <w:pPr>
-        <w:rPr>
-          <w:rFonts w:hint="eastAsia"/>
-        </w:rPr>
-      </w:pPr>
       <w:r>
         <w:rPr>
           <w:rFonts w:hint="eastAsia"/>
@@ -48955,11 +48909,6 @@
       </w:r>
     </w:p>
     <w:p>
-      <w:pPr>
-        <w:rPr>
-          <w:rFonts w:hint="eastAsia"/>
-        </w:rPr>
-      </w:pPr>
       <w:r>
         <w:rPr>
           <w:rFonts w:hint="eastAsia"/>
@@ -49010,11 +48959,6 @@
       </w:r>
     </w:p>
     <w:p>
-      <w:pPr>
-        <w:rPr>
-          <w:rFonts w:hint="eastAsia"/>
-        </w:rPr>
-      </w:pPr>
       <w:r>
         <w:rPr>
           <w:rFonts w:hint="eastAsia"/>
@@ -49053,11 +48997,6 @@
       </w:r>
     </w:p>
     <w:p>
-      <w:pPr>
-        <w:rPr>
-          <w:rFonts w:hint="eastAsia"/>
-        </w:rPr>
-      </w:pPr>
       <w:r>
         <w:rPr>
           <w:rFonts w:hint="eastAsia"/>
@@ -49084,11 +49023,6 @@
       </w:r>
     </w:p>
     <w:p>
-      <w:pPr>
-        <w:rPr>
-          <w:rFonts w:hint="eastAsia"/>
-        </w:rPr>
-      </w:pPr>
       <w:r>
         <w:rPr>
           <w:rFonts w:hint="eastAsia"/>
@@ -49115,11 +49049,6 @@
       </w:r>
     </w:p>
     <w:p>
-      <w:pPr>
-        <w:rPr>
-          <w:rFonts w:hint="eastAsia"/>
-        </w:rPr>
-      </w:pPr>
       <w:r>
         <w:rPr>
           <w:rFonts w:hint="eastAsia"/>
@@ -49170,11 +49099,6 @@
       </w:r>
     </w:p>
     <w:p>
-      <w:pPr>
-        <w:rPr>
-          <w:rFonts w:hint="eastAsia"/>
-        </w:rPr>
-      </w:pPr>
       <w:r>
         <w:rPr>
           <w:rFonts w:hint="eastAsia"/>
@@ -49201,11 +49125,6 @@
       </w:r>
     </w:p>
     <w:p>
-      <w:pPr>
-        <w:rPr>
-          <w:rFonts w:hint="eastAsia"/>
-        </w:rPr>
-      </w:pPr>
       <w:r>
         <w:rPr>
           <w:rFonts w:hint="eastAsia"/>
@@ -49232,11 +49151,6 @@
       </w:r>
     </w:p>
     <w:p>
-      <w:pPr>
-        <w:rPr>
-          <w:rFonts w:hint="eastAsia"/>
-        </w:rPr>
-      </w:pPr>
       <w:r>
         <w:rPr>
           <w:rFonts w:hint="eastAsia"/>
@@ -49263,11 +49177,6 @@
       </w:r>
     </w:p>
     <w:p>
-      <w:pPr>
-        <w:rPr>
-          <w:rFonts w:hint="eastAsia"/>
-        </w:rPr>
-      </w:pPr>
       <w:r>
         <w:rPr>
           <w:rFonts w:hint="eastAsia"/>
@@ -49306,11 +49215,6 @@
       </w:r>
     </w:p>
     <w:p>
-      <w:pPr>
-        <w:rPr>
-          <w:rFonts w:hint="eastAsia"/>
-        </w:rPr>
-      </w:pPr>
       <w:r>
         <w:rPr>
           <w:rFonts w:hint="eastAsia"/>
@@ -49336,6 +49240,1161 @@
           <w:rFonts w:hint="eastAsia"/>
         </w:rPr>
         <w:t>有时候拼命奔跑，只是为了留在原地。</w:t>
+      </w:r>
+    </w:p>
+    <w:p/>
+    <w:p>
+      <w:r>
+        <w:rPr>
+          <w:rFonts w:hint="eastAsia"/>
+        </w:rPr>
+        <w:t>【</w:t>
+      </w:r>
+      <w:r>
+        <w:rPr>
+          <w:rFonts w:hint="eastAsia"/>
+        </w:rPr>
+        <w:t>2017-10-9</w:t>
+      </w:r>
+      <w:r>
+        <w:rPr>
+          <w:rFonts w:hint="eastAsia"/>
+        </w:rPr>
+        <w:t>，彩凤</w:t>
+      </w:r>
+      <w:r>
+        <w:rPr>
+          <w:rFonts w:hint="eastAsia"/>
+        </w:rPr>
+        <w:t>.</w:t>
+      </w:r>
+      <w:r>
+        <w:rPr>
+          <w:rFonts w:hint="eastAsia"/>
+        </w:rPr>
+        <w:t>读报】周一早安！人生是一场马拉松，关键不在于瞬间的爆发，而在于途中的坚持。真正胸怀远方的人，不会抱怨和胆怯，而是坚定地走好脚下的每一步。只要一直走下去，蓦然回首时你会发现，很多曾经以为到达不了的地方，如今早已顺利通过。长假结束，拥抱重归忙碌的清晨！</w:t>
+      </w:r>
+    </w:p>
+    <w:p>
+      <w:r>
+        <w:rPr>
+          <w:rFonts w:hint="eastAsia"/>
+        </w:rPr>
+        <w:t>今天读报摘要</w:t>
+      </w:r>
+      <w:r>
+        <w:rPr>
+          <w:rFonts w:hint="eastAsia"/>
+        </w:rPr>
+        <w:t>---</w:t>
+      </w:r>
+    </w:p>
+    <w:p>
+      <w:r>
+        <w:rPr>
+          <w:rFonts w:hint="eastAsia"/>
+        </w:rPr>
+        <w:t>1</w:t>
+      </w:r>
+      <w:r>
+        <w:rPr>
+          <w:rFonts w:hint="eastAsia"/>
+        </w:rPr>
+        <w:t>，聚焦：蚂蚁财富“扎心”文案</w:t>
+      </w:r>
+      <w:r>
+        <w:rPr>
+          <w:rFonts w:hint="eastAsia"/>
+        </w:rPr>
+        <w:t xml:space="preserve"> </w:t>
+      </w:r>
+      <w:r>
+        <w:rPr>
+          <w:rFonts w:hint="eastAsia"/>
+        </w:rPr>
+        <w:t>引监管层与新华社关注</w:t>
+      </w:r>
+    </w:p>
+    <w:p>
+      <w:r>
+        <w:rPr>
+          <w:rFonts w:hint="eastAsia"/>
+        </w:rPr>
+        <w:t>2</w:t>
+      </w:r>
+      <w:r>
+        <w:rPr>
+          <w:rFonts w:hint="eastAsia"/>
+        </w:rPr>
+        <w:t>，媒体看衰</w:t>
+      </w:r>
+      <w:r>
+        <w:rPr>
+          <w:rFonts w:hint="eastAsia"/>
+        </w:rPr>
+        <w:t>ofo</w:t>
+      </w:r>
+      <w:r>
+        <w:rPr>
+          <w:rFonts w:hint="eastAsia"/>
+        </w:rPr>
+        <w:t>摩拜合并：或将致企业用户社会三方共输（资本急于收割）</w:t>
+      </w:r>
+    </w:p>
+    <w:p>
+      <w:r>
+        <w:rPr>
+          <w:rFonts w:hint="eastAsia"/>
+        </w:rPr>
+        <w:t>3</w:t>
+      </w:r>
+      <w:r>
+        <w:rPr>
+          <w:rFonts w:hint="eastAsia"/>
+        </w:rPr>
+        <w:t>，莫迪引进日本高铁</w:t>
+      </w:r>
+      <w:r>
+        <w:rPr>
+          <w:rFonts w:hint="eastAsia"/>
+        </w:rPr>
+        <w:t xml:space="preserve"> </w:t>
+      </w:r>
+      <w:r>
+        <w:rPr>
+          <w:rFonts w:hint="eastAsia"/>
+        </w:rPr>
+        <w:t>被痛批“是另一次废钞举动”</w:t>
+      </w:r>
+    </w:p>
+    <w:p>
+      <w:r>
+        <w:rPr>
+          <w:rFonts w:hint="eastAsia"/>
+        </w:rPr>
+        <w:t>4</w:t>
+      </w:r>
+      <w:r>
+        <w:rPr>
+          <w:rFonts w:hint="eastAsia"/>
+        </w:rPr>
+        <w:t>，澳大利亚拟允许无人驾驶汽车乘客喝酒（人工智能会砸掉代驾饭碗）</w:t>
+      </w:r>
+    </w:p>
+    <w:p>
+      <w:r>
+        <w:rPr>
+          <w:rFonts w:hint="eastAsia"/>
+        </w:rPr>
+        <w:t>5</w:t>
+      </w:r>
+      <w:r>
+        <w:rPr>
+          <w:rFonts w:hint="eastAsia"/>
+        </w:rPr>
+        <w:t>，飞行出租车要来了：</w:t>
+      </w:r>
+      <w:r>
+        <w:rPr>
+          <w:rFonts w:hint="eastAsia"/>
+        </w:rPr>
+        <w:t>2018</w:t>
+      </w:r>
+      <w:r>
+        <w:rPr>
+          <w:rFonts w:hint="eastAsia"/>
+        </w:rPr>
+        <w:t>年完成首飞（空中客车正测试“城市空客</w:t>
+      </w:r>
+    </w:p>
+    <w:p>
+      <w:r>
+        <w:rPr>
+          <w:rFonts w:hint="eastAsia"/>
+        </w:rPr>
+        <w:t>6</w:t>
+      </w:r>
+      <w:r>
+        <w:rPr>
+          <w:rFonts w:hint="eastAsia"/>
+        </w:rPr>
+        <w:t>，手机式出游时代来临</w:t>
+      </w:r>
+      <w:r>
+        <w:rPr>
+          <w:rFonts w:hint="eastAsia"/>
+        </w:rPr>
+        <w:t xml:space="preserve"> </w:t>
+      </w:r>
+      <w:r>
+        <w:rPr>
+          <w:rFonts w:hint="eastAsia"/>
+        </w:rPr>
+        <w:t>国庆期间西湖景区</w:t>
+      </w:r>
+      <w:r>
+        <w:rPr>
+          <w:rFonts w:hint="eastAsia"/>
+        </w:rPr>
+        <w:t>4G</w:t>
+      </w:r>
+      <w:r>
+        <w:rPr>
+          <w:rFonts w:hint="eastAsia"/>
+        </w:rPr>
+        <w:t>流量增长</w:t>
+      </w:r>
+      <w:r>
+        <w:rPr>
+          <w:rFonts w:hint="eastAsia"/>
+        </w:rPr>
+        <w:t>207%</w:t>
+      </w:r>
+    </w:p>
+    <w:p>
+      <w:r>
+        <w:rPr>
+          <w:rFonts w:hint="eastAsia"/>
+        </w:rPr>
+        <w:t>7</w:t>
+      </w:r>
+      <w:r>
+        <w:rPr>
+          <w:rFonts w:hint="eastAsia"/>
+        </w:rPr>
+        <w:t>，寿山石从天价急速下跌：</w:t>
+      </w:r>
+      <w:r>
+        <w:rPr>
+          <w:rFonts w:hint="eastAsia"/>
+        </w:rPr>
+        <w:t>151</w:t>
+      </w:r>
+      <w:r>
+        <w:rPr>
+          <w:rFonts w:hint="eastAsia"/>
+        </w:rPr>
+        <w:t>克石头曾拍出</w:t>
+      </w:r>
+      <w:r>
+        <w:rPr>
+          <w:rFonts w:hint="eastAsia"/>
+        </w:rPr>
+        <w:t>800</w:t>
+      </w:r>
+      <w:r>
+        <w:rPr>
+          <w:rFonts w:hint="eastAsia"/>
+        </w:rPr>
+        <w:t>万（十分之一了）</w:t>
+      </w:r>
+    </w:p>
+    <w:p>
+      <w:r>
+        <w:rPr>
+          <w:rFonts w:hint="eastAsia"/>
+        </w:rPr>
+        <w:t>8</w:t>
+      </w:r>
+      <w:r>
+        <w:rPr>
+          <w:rFonts w:hint="eastAsia"/>
+        </w:rPr>
+        <w:t>，雅虎宣布</w:t>
+      </w:r>
+      <w:r>
+        <w:rPr>
+          <w:rFonts w:hint="eastAsia"/>
+        </w:rPr>
+        <w:t>30</w:t>
+      </w:r>
+      <w:r>
+        <w:rPr>
+          <w:rFonts w:hint="eastAsia"/>
+        </w:rPr>
+        <w:t>亿用户个人信息泄露</w:t>
+      </w:r>
+      <w:r>
+        <w:rPr>
+          <w:rFonts w:hint="eastAsia"/>
+        </w:rPr>
+        <w:t xml:space="preserve"> </w:t>
+      </w:r>
+      <w:r>
+        <w:rPr>
+          <w:rFonts w:hint="eastAsia"/>
+        </w:rPr>
+        <w:t>是去年底公布的</w:t>
+      </w:r>
+      <w:r>
+        <w:rPr>
+          <w:rFonts w:hint="eastAsia"/>
+        </w:rPr>
+        <w:t>3</w:t>
+      </w:r>
+      <w:r>
+        <w:rPr>
+          <w:rFonts w:hint="eastAsia"/>
+        </w:rPr>
+        <w:t>倍</w:t>
+      </w:r>
+    </w:p>
+    <w:p>
+      <w:r>
+        <w:rPr>
+          <w:rFonts w:hint="eastAsia"/>
+        </w:rPr>
+        <w:t>9</w:t>
+      </w:r>
+      <w:r>
+        <w:rPr>
+          <w:rFonts w:hint="eastAsia"/>
+        </w:rPr>
+        <w:t>，海南发布楼市重磅新政</w:t>
+      </w:r>
+      <w:r>
+        <w:rPr>
+          <w:rFonts w:hint="eastAsia"/>
+        </w:rPr>
+        <w:t xml:space="preserve"> </w:t>
+      </w:r>
+      <w:r>
+        <w:rPr>
+          <w:rFonts w:hint="eastAsia"/>
+        </w:rPr>
+        <w:t>停批</w:t>
+      </w:r>
+      <w:r>
+        <w:rPr>
+          <w:rFonts w:hint="eastAsia"/>
+        </w:rPr>
+        <w:t>100</w:t>
+      </w:r>
+      <w:r>
+        <w:rPr>
+          <w:rFonts w:hint="eastAsia"/>
+        </w:rPr>
+        <w:t>平以下商品房（岛外购房占比高达</w:t>
+      </w:r>
+      <w:r>
+        <w:rPr>
+          <w:rFonts w:hint="eastAsia"/>
+        </w:rPr>
+        <w:t>88%</w:t>
+      </w:r>
+      <w:r>
+        <w:rPr>
+          <w:rFonts w:hint="eastAsia"/>
+        </w:rPr>
+        <w:t>）</w:t>
+      </w:r>
+    </w:p>
+    <w:p>
+      <w:r>
+        <w:rPr>
+          <w:rFonts w:hint="eastAsia"/>
+        </w:rPr>
+        <w:t>10</w:t>
+      </w:r>
+      <w:r>
+        <w:rPr>
+          <w:rFonts w:hint="eastAsia"/>
+        </w:rPr>
+        <w:t>，女司机“顺走”加油卡</w:t>
+      </w:r>
+      <w:r>
+        <w:rPr>
+          <w:rFonts w:hint="eastAsia"/>
+        </w:rPr>
+        <w:t xml:space="preserve"> </w:t>
+      </w:r>
+      <w:r>
+        <w:rPr>
+          <w:rFonts w:hint="eastAsia"/>
+        </w:rPr>
+        <w:t>得知卡内余额有</w:t>
+      </w:r>
+      <w:r>
+        <w:rPr>
+          <w:rFonts w:hint="eastAsia"/>
+        </w:rPr>
+        <w:t>3900</w:t>
+      </w:r>
+      <w:r>
+        <w:rPr>
+          <w:rFonts w:hint="eastAsia"/>
+        </w:rPr>
+        <w:t>万吓懵（没有上纲上线追究刑责，追回</w:t>
+      </w:r>
+      <w:r>
+        <w:rPr>
+          <w:rFonts w:hint="eastAsia"/>
+        </w:rPr>
+        <w:t>88</w:t>
+      </w:r>
+      <w:r>
+        <w:rPr>
+          <w:rFonts w:hint="eastAsia"/>
+        </w:rPr>
+        <w:t>元了事）</w:t>
+      </w:r>
+    </w:p>
+    <w:p>
+      <w:r>
+        <w:rPr>
+          <w:rFonts w:hint="eastAsia"/>
+        </w:rPr>
+        <w:t>11</w:t>
+      </w:r>
+      <w:r>
+        <w:rPr>
+          <w:rFonts w:hint="eastAsia"/>
+        </w:rPr>
+        <w:t>，杭州一电影院推出“床厅”</w:t>
+      </w:r>
+      <w:r>
+        <w:rPr>
+          <w:rFonts w:hint="eastAsia"/>
+        </w:rPr>
+        <w:t xml:space="preserve"> </w:t>
+      </w:r>
+      <w:r>
+        <w:rPr>
+          <w:rFonts w:hint="eastAsia"/>
+        </w:rPr>
+        <w:t>一张床算两个位子不单卖（葛优躺的时代）</w:t>
+      </w:r>
+    </w:p>
+    <w:p>
+      <w:r>
+        <w:rPr>
+          <w:rFonts w:hint="eastAsia"/>
+        </w:rPr>
+        <w:t>12</w:t>
+      </w:r>
+      <w:r>
+        <w:rPr>
+          <w:rFonts w:hint="eastAsia"/>
+        </w:rPr>
+        <w:t>，武汉电脑城商圈辉煌不再：电脑门面改卖豆腐脑</w:t>
+      </w:r>
+    </w:p>
+    <w:p>
+      <w:r>
+        <w:rPr>
+          <w:rFonts w:hint="eastAsia"/>
+        </w:rPr>
+        <w:t>13</w:t>
+      </w:r>
+      <w:r>
+        <w:rPr>
+          <w:rFonts w:hint="eastAsia"/>
+        </w:rPr>
+        <w:t>，中国自行车第一镇：共享单车救了它，又慢慢杀死它（天津武清王庆坨）</w:t>
+      </w:r>
+    </w:p>
+    <w:p>
+      <w:r>
+        <w:rPr>
+          <w:rFonts w:hint="eastAsia"/>
+        </w:rPr>
+        <w:t>14</w:t>
+      </w:r>
+      <w:r>
+        <w:rPr>
+          <w:rFonts w:hint="eastAsia"/>
+        </w:rPr>
+        <w:t>，红娘揭相亲市场残酷法则</w:t>
+      </w:r>
+      <w:r>
+        <w:rPr>
+          <w:rFonts w:hint="eastAsia"/>
+        </w:rPr>
+        <w:t>:30</w:t>
+      </w:r>
+      <w:r>
+        <w:rPr>
+          <w:rFonts w:hint="eastAsia"/>
+        </w:rPr>
+        <w:t>岁以上女生被嫌太老</w:t>
+      </w:r>
+    </w:p>
+    <w:p>
+      <w:r>
+        <w:rPr>
+          <w:rFonts w:hint="eastAsia"/>
+        </w:rPr>
+        <w:t>15</w:t>
+      </w:r>
+      <w:r>
+        <w:rPr>
+          <w:rFonts w:hint="eastAsia"/>
+        </w:rPr>
+        <w:t>，今日星语</w:t>
+      </w:r>
+      <w:r>
+        <w:rPr>
+          <w:rFonts w:hint="eastAsia"/>
+        </w:rPr>
+        <w:t>:</w:t>
+      </w:r>
+    </w:p>
+    <w:p>
+      <w:pPr>
+        <w:rPr>
+          <w:rFonts w:hint="eastAsia"/>
+        </w:rPr>
+      </w:pPr>
+      <w:r>
+        <w:rPr>
+          <w:rFonts w:hint="eastAsia"/>
+        </w:rPr>
+        <w:t>年轻和成熟的区别是什么呢？年轻的时候，你总是想着要改变。而成熟之后，你却总希望可以稳定。其实在不同的人生阶段，最好去做不同的事情，因为过了那个时期，很多事儿你就真的不会做了。最怕年轻时候犯懒，到老了又后悔。人生只是个过程，该做的就做！</w:t>
+      </w:r>
+    </w:p>
+    <w:p>
+      <w:pPr>
+        <w:rPr>
+          <w:rFonts w:hint="eastAsia"/>
+        </w:rPr>
+      </w:pPr>
+    </w:p>
+    <w:p>
+      <w:pPr>
+        <w:rPr>
+          <w:rFonts w:hint="eastAsia"/>
+        </w:rPr>
+      </w:pPr>
+      <w:r>
+        <w:rPr>
+          <w:rFonts w:hint="eastAsia"/>
+        </w:rPr>
+        <w:t>【</w:t>
+      </w:r>
+      <w:r>
+        <w:rPr>
+          <w:rFonts w:hint="eastAsia"/>
+        </w:rPr>
+        <w:t>2017-10-10</w:t>
+      </w:r>
+      <w:r>
+        <w:rPr>
+          <w:rFonts w:hint="eastAsia"/>
+        </w:rPr>
+        <w:t>，彩凤</w:t>
+      </w:r>
+      <w:r>
+        <w:rPr>
+          <w:rFonts w:hint="eastAsia"/>
+        </w:rPr>
+        <w:t>.</w:t>
+      </w:r>
+      <w:r>
+        <w:rPr>
+          <w:rFonts w:hint="eastAsia"/>
+        </w:rPr>
+        <w:t>读报】十全十美的好日子！周二早安！你常把“梦想”挂在嘴边，却败在不愿改变的懒惰上；你向往更好的生活，却不愿跳出舒适区去争取。要知道，每个梦想的</w:t>
+      </w:r>
+      <w:r>
+        <w:rPr>
+          <w:rFonts w:hint="eastAsia"/>
+        </w:rPr>
+        <w:lastRenderedPageBreak/>
+        <w:t>背后都是恒久的坚持，每个成功的脚下都是无数的汗水。成长的路上，只有奋斗才会给你带来最大的安全感。</w:t>
+      </w:r>
+    </w:p>
+    <w:p>
+      <w:pPr>
+        <w:rPr>
+          <w:rFonts w:hint="eastAsia"/>
+        </w:rPr>
+      </w:pPr>
+      <w:r>
+        <w:rPr>
+          <w:rFonts w:hint="eastAsia"/>
+        </w:rPr>
+        <w:t>今天读报摘要</w:t>
+      </w:r>
+      <w:r>
+        <w:rPr>
+          <w:rFonts w:hint="eastAsia"/>
+        </w:rPr>
+        <w:t>---</w:t>
+      </w:r>
+    </w:p>
+    <w:p>
+      <w:pPr>
+        <w:rPr>
+          <w:rFonts w:hint="eastAsia"/>
+        </w:rPr>
+      </w:pPr>
+      <w:r>
+        <w:rPr>
+          <w:rFonts w:hint="eastAsia"/>
+        </w:rPr>
+        <w:t>1</w:t>
+      </w:r>
+      <w:r>
+        <w:rPr>
+          <w:rFonts w:hint="eastAsia"/>
+        </w:rPr>
+        <w:t>，“越野车追赶藏羚羊</w:t>
+      </w:r>
+      <w:r>
+        <w:rPr>
+          <w:rFonts w:hint="eastAsia"/>
+        </w:rPr>
+        <w:t>"</w:t>
+      </w:r>
+      <w:r>
+        <w:rPr>
+          <w:rFonts w:hint="eastAsia"/>
+        </w:rPr>
+        <w:t>事件续：涉事</w:t>
+      </w:r>
+      <w:r>
+        <w:rPr>
+          <w:rFonts w:hint="eastAsia"/>
+        </w:rPr>
+        <w:t>7</w:t>
+      </w:r>
+      <w:r>
+        <w:rPr>
+          <w:rFonts w:hint="eastAsia"/>
+        </w:rPr>
+        <w:t>人被罚</w:t>
+      </w:r>
+      <w:r>
+        <w:rPr>
+          <w:rFonts w:hint="eastAsia"/>
+        </w:rPr>
+        <w:t>10.5</w:t>
+      </w:r>
+      <w:r>
+        <w:rPr>
+          <w:rFonts w:hint="eastAsia"/>
+        </w:rPr>
+        <w:t>万元</w:t>
+      </w:r>
+    </w:p>
+    <w:p>
+      <w:pPr>
+        <w:rPr>
+          <w:rFonts w:hint="eastAsia"/>
+        </w:rPr>
+      </w:pPr>
+      <w:r>
+        <w:rPr>
+          <w:rFonts w:hint="eastAsia"/>
+        </w:rPr>
+        <w:t>2</w:t>
+      </w:r>
+      <w:r>
+        <w:rPr>
+          <w:rFonts w:hint="eastAsia"/>
+        </w:rPr>
+        <w:t>，部分演员片酬高达影视剧成本</w:t>
+      </w:r>
+      <w:r>
+        <w:rPr>
+          <w:rFonts w:hint="eastAsia"/>
+        </w:rPr>
+        <w:t>80% "</w:t>
+      </w:r>
+      <w:r>
+        <w:rPr>
+          <w:rFonts w:hint="eastAsia"/>
+        </w:rPr>
+        <w:t>限酬</w:t>
+      </w:r>
+      <w:r>
+        <w:rPr>
+          <w:rFonts w:hint="eastAsia"/>
+        </w:rPr>
+        <w:t>"</w:t>
+      </w:r>
+      <w:r>
+        <w:rPr>
+          <w:rFonts w:hint="eastAsia"/>
+        </w:rPr>
+        <w:t>任重道远</w:t>
+      </w:r>
+    </w:p>
+    <w:p>
+      <w:pPr>
+        <w:rPr>
+          <w:rFonts w:hint="eastAsia"/>
+        </w:rPr>
+      </w:pPr>
+      <w:r>
+        <w:rPr>
+          <w:rFonts w:hint="eastAsia"/>
+        </w:rPr>
+        <w:t>3</w:t>
+      </w:r>
+      <w:r>
+        <w:rPr>
+          <w:rFonts w:hint="eastAsia"/>
+        </w:rPr>
+        <w:t>，韩媒</w:t>
+      </w:r>
+      <w:r>
+        <w:rPr>
+          <w:rFonts w:hint="eastAsia"/>
+        </w:rPr>
+        <w:t>:</w:t>
+      </w:r>
+      <w:r>
+        <w:rPr>
+          <w:rFonts w:hint="eastAsia"/>
+        </w:rPr>
+        <w:t>韩国啤酒、紫菜、方便面对华出口</w:t>
+      </w:r>
+      <w:r>
+        <w:rPr>
+          <w:rFonts w:hint="eastAsia"/>
+        </w:rPr>
+        <w:t>"</w:t>
+      </w:r>
+      <w:r>
+        <w:rPr>
+          <w:rFonts w:hint="eastAsia"/>
+        </w:rPr>
+        <w:t>逆势增长</w:t>
+      </w:r>
+      <w:r>
+        <w:rPr>
+          <w:rFonts w:hint="eastAsia"/>
+        </w:rPr>
+        <w:t>"</w:t>
+      </w:r>
+    </w:p>
+    <w:p>
+      <w:pPr>
+        <w:rPr>
+          <w:rFonts w:hint="eastAsia"/>
+        </w:rPr>
+      </w:pPr>
+      <w:r>
+        <w:rPr>
+          <w:rFonts w:hint="eastAsia"/>
+        </w:rPr>
+        <w:t>4</w:t>
+      </w:r>
+      <w:r>
+        <w:rPr>
+          <w:rFonts w:hint="eastAsia"/>
+        </w:rPr>
+        <w:t>，揭秘京东无人仓</w:t>
+      </w:r>
+      <w:r>
+        <w:rPr>
+          <w:rFonts w:hint="eastAsia"/>
+        </w:rPr>
+        <w:t xml:space="preserve"> </w:t>
+      </w:r>
+      <w:r>
+        <w:rPr>
+          <w:rFonts w:hint="eastAsia"/>
+        </w:rPr>
+        <w:t>机器人全流程值守（刘强东将来会不会统领八万机器，一个员工也不雇）</w:t>
+      </w:r>
+    </w:p>
+    <w:p>
+      <w:pPr>
+        <w:rPr>
+          <w:rFonts w:hint="eastAsia"/>
+        </w:rPr>
+      </w:pPr>
+      <w:r>
+        <w:rPr>
+          <w:rFonts w:hint="eastAsia"/>
+        </w:rPr>
+        <w:t>5</w:t>
+      </w:r>
+      <w:r>
+        <w:rPr>
+          <w:rFonts w:hint="eastAsia"/>
+        </w:rPr>
+        <w:t>，印度首都空气污染严重</w:t>
+      </w:r>
+      <w:r>
+        <w:rPr>
+          <w:rFonts w:hint="eastAsia"/>
+        </w:rPr>
+        <w:t xml:space="preserve"> </w:t>
+      </w:r>
+      <w:r>
+        <w:rPr>
+          <w:rFonts w:hint="eastAsia"/>
+        </w:rPr>
+        <w:t>警犬鼻子全部“失灵”</w:t>
+      </w:r>
+    </w:p>
+    <w:p>
+      <w:pPr>
+        <w:rPr>
+          <w:rFonts w:hint="eastAsia"/>
+        </w:rPr>
+      </w:pPr>
+      <w:r>
+        <w:rPr>
+          <w:rFonts w:hint="eastAsia"/>
+        </w:rPr>
+        <w:t>6</w:t>
+      </w:r>
+      <w:r>
+        <w:rPr>
+          <w:rFonts w:hint="eastAsia"/>
+        </w:rPr>
+        <w:t>，国人旅游一年花</w:t>
+      </w:r>
+      <w:r>
+        <w:rPr>
+          <w:rFonts w:hint="eastAsia"/>
+        </w:rPr>
+        <w:t>4.6</w:t>
+      </w:r>
+      <w:r>
+        <w:rPr>
+          <w:rFonts w:hint="eastAsia"/>
+        </w:rPr>
+        <w:t>万亿</w:t>
+      </w:r>
+      <w:r>
+        <w:rPr>
+          <w:rFonts w:hint="eastAsia"/>
+        </w:rPr>
+        <w:t xml:space="preserve"> </w:t>
+      </w:r>
+      <w:r>
+        <w:rPr>
+          <w:rFonts w:hint="eastAsia"/>
+        </w:rPr>
+        <w:t>业内：赚吆喝不赚买卖白忙活</w:t>
+      </w:r>
+    </w:p>
+    <w:p>
+      <w:pPr>
+        <w:rPr>
+          <w:rFonts w:hint="eastAsia"/>
+        </w:rPr>
+      </w:pPr>
+      <w:r>
+        <w:rPr>
+          <w:rFonts w:hint="eastAsia"/>
+        </w:rPr>
+        <w:t>7</w:t>
+      </w:r>
+      <w:r>
+        <w:rPr>
+          <w:rFonts w:hint="eastAsia"/>
+        </w:rPr>
+        <w:t>，快递业成为中国经济一匹黑马</w:t>
+      </w:r>
+      <w:r>
+        <w:rPr>
+          <w:rFonts w:hint="eastAsia"/>
+        </w:rPr>
+        <w:t xml:space="preserve"> </w:t>
+      </w:r>
+      <w:r>
+        <w:rPr>
+          <w:rFonts w:hint="eastAsia"/>
+        </w:rPr>
+        <w:t>连续</w:t>
+      </w:r>
+      <w:r>
+        <w:rPr>
+          <w:rFonts w:hint="eastAsia"/>
+        </w:rPr>
+        <w:t>3</w:t>
+      </w:r>
+      <w:r>
+        <w:rPr>
+          <w:rFonts w:hint="eastAsia"/>
+        </w:rPr>
+        <w:t>年稳居世界第一</w:t>
+      </w:r>
+    </w:p>
+    <w:p>
+      <w:pPr>
+        <w:rPr>
+          <w:rFonts w:hint="eastAsia"/>
+        </w:rPr>
+      </w:pPr>
+      <w:r>
+        <w:rPr>
+          <w:rFonts w:hint="eastAsia"/>
+        </w:rPr>
+        <w:t>8</w:t>
+      </w:r>
+      <w:r>
+        <w:rPr>
+          <w:rFonts w:hint="eastAsia"/>
+        </w:rPr>
+        <w:t>，价格疯涨、纸箱短缺</w:t>
+      </w:r>
+      <w:r>
+        <w:rPr>
+          <w:rFonts w:hint="eastAsia"/>
+        </w:rPr>
+        <w:t xml:space="preserve"> </w:t>
+      </w:r>
+      <w:r>
+        <w:rPr>
+          <w:rFonts w:hint="eastAsia"/>
+        </w:rPr>
+        <w:t>高纸价能否</w:t>
+      </w:r>
+      <w:r>
+        <w:rPr>
+          <w:rFonts w:hint="eastAsia"/>
+        </w:rPr>
+        <w:t>"</w:t>
+      </w:r>
+      <w:r>
+        <w:rPr>
+          <w:rFonts w:hint="eastAsia"/>
+        </w:rPr>
+        <w:t>治愈</w:t>
+      </w:r>
+      <w:r>
+        <w:rPr>
+          <w:rFonts w:hint="eastAsia"/>
+        </w:rPr>
+        <w:t>"</w:t>
+      </w:r>
+      <w:r>
+        <w:rPr>
+          <w:rFonts w:hint="eastAsia"/>
+        </w:rPr>
+        <w:t>过度包装</w:t>
+      </w:r>
+      <w:r>
+        <w:rPr>
+          <w:rFonts w:hint="eastAsia"/>
+        </w:rPr>
+        <w:t>?</w:t>
+      </w:r>
+    </w:p>
+    <w:p>
+      <w:pPr>
+        <w:rPr>
+          <w:rFonts w:hint="eastAsia"/>
+        </w:rPr>
+      </w:pPr>
+      <w:r>
+        <w:rPr>
+          <w:rFonts w:hint="eastAsia"/>
+        </w:rPr>
+        <w:t>9</w:t>
+      </w:r>
+      <w:r>
+        <w:rPr>
+          <w:rFonts w:hint="eastAsia"/>
+        </w:rPr>
+        <w:t>，胶片相机死灰复燃</w:t>
+      </w:r>
+      <w:r>
+        <w:rPr>
+          <w:rFonts w:hint="eastAsia"/>
+        </w:rPr>
+        <w:t>?Reflex</w:t>
+      </w:r>
+      <w:r>
+        <w:rPr>
+          <w:rFonts w:hint="eastAsia"/>
+        </w:rPr>
+        <w:t>要推出全新的胶片单反</w:t>
+      </w:r>
+    </w:p>
+    <w:p>
+      <w:pPr>
+        <w:rPr>
+          <w:rFonts w:hint="eastAsia"/>
+        </w:rPr>
+      </w:pPr>
+      <w:r>
+        <w:rPr>
+          <w:rFonts w:hint="eastAsia"/>
+        </w:rPr>
+        <w:t>10</w:t>
+      </w:r>
+      <w:r>
+        <w:rPr>
+          <w:rFonts w:hint="eastAsia"/>
+        </w:rPr>
+        <w:t>，海南三亚发布全国最长限售：非本省户籍</w:t>
+      </w:r>
+      <w:r>
+        <w:rPr>
+          <w:rFonts w:hint="eastAsia"/>
+        </w:rPr>
+        <w:t>5</w:t>
+      </w:r>
+      <w:r>
+        <w:rPr>
+          <w:rFonts w:hint="eastAsia"/>
+        </w:rPr>
+        <w:t>年限售</w:t>
+      </w:r>
+    </w:p>
+    <w:p>
+      <w:pPr>
+        <w:rPr>
+          <w:rFonts w:hint="eastAsia"/>
+        </w:rPr>
+      </w:pPr>
+      <w:r>
+        <w:rPr>
+          <w:rFonts w:hint="eastAsia"/>
+        </w:rPr>
+        <w:t>11</w:t>
+      </w:r>
+      <w:r>
+        <w:rPr>
+          <w:rFonts w:hint="eastAsia"/>
+        </w:rPr>
+        <w:t>，</w:t>
+      </w:r>
+      <w:r>
+        <w:rPr>
+          <w:rFonts w:hint="eastAsia"/>
+        </w:rPr>
+        <w:t>18</w:t>
+      </w:r>
+      <w:r>
+        <w:rPr>
+          <w:rFonts w:hint="eastAsia"/>
+        </w:rPr>
+        <w:t>座热门城市房价地图</w:t>
+      </w:r>
+      <w:r>
+        <w:rPr>
+          <w:rFonts w:hint="eastAsia"/>
+        </w:rPr>
+        <w:t xml:space="preserve"> </w:t>
+      </w:r>
+      <w:r>
+        <w:rPr>
+          <w:rFonts w:hint="eastAsia"/>
+        </w:rPr>
+        <w:t>上海重庆和广州涨得最厉害</w:t>
+      </w:r>
+    </w:p>
+    <w:p>
+      <w:pPr>
+        <w:rPr>
+          <w:rFonts w:hint="eastAsia"/>
+        </w:rPr>
+      </w:pPr>
+      <w:r>
+        <w:rPr>
+          <w:rFonts w:hint="eastAsia"/>
+        </w:rPr>
+        <w:t>12</w:t>
+      </w:r>
+      <w:r>
+        <w:rPr>
+          <w:rFonts w:hint="eastAsia"/>
+        </w:rPr>
+        <w:t>，全国婚礼红包地图：这里人最“壕”（浙江上海平均</w:t>
+      </w:r>
+      <w:r>
+        <w:rPr>
+          <w:rFonts w:hint="eastAsia"/>
+        </w:rPr>
+        <w:t>1000</w:t>
+      </w:r>
+      <w:r>
+        <w:rPr>
+          <w:rFonts w:hint="eastAsia"/>
+        </w:rPr>
+        <w:t>）</w:t>
+      </w:r>
+    </w:p>
+    <w:p>
+      <w:pPr>
+        <w:rPr>
+          <w:rFonts w:hint="eastAsia"/>
+        </w:rPr>
+      </w:pPr>
+      <w:r>
+        <w:rPr>
+          <w:rFonts w:hint="eastAsia"/>
+        </w:rPr>
+        <w:t>13</w:t>
+      </w:r>
+      <w:r>
+        <w:rPr>
+          <w:rFonts w:hint="eastAsia"/>
+        </w:rPr>
+        <w:t>，媒体：携程，请把“捆绑搭售”说清楚再走</w:t>
+      </w:r>
+    </w:p>
+    <w:p>
+      <w:pPr>
+        <w:rPr>
+          <w:rFonts w:hint="eastAsia"/>
+        </w:rPr>
+      </w:pPr>
+      <w:r>
+        <w:rPr>
+          <w:rFonts w:hint="eastAsia"/>
+        </w:rPr>
+        <w:t>14</w:t>
+      </w:r>
+      <w:r>
+        <w:rPr>
+          <w:rFonts w:hint="eastAsia"/>
+        </w:rPr>
+        <w:t>，朋友圈投票成烧钱游戏：刷票公司声称</w:t>
+      </w:r>
+      <w:r>
+        <w:rPr>
+          <w:rFonts w:hint="eastAsia"/>
+        </w:rPr>
+        <w:t>8000</w:t>
+      </w:r>
+      <w:r>
+        <w:rPr>
+          <w:rFonts w:hint="eastAsia"/>
+        </w:rPr>
+        <w:t>元保第一</w:t>
+      </w:r>
+    </w:p>
+    <w:p>
+      <w:pPr>
+        <w:rPr>
+          <w:rFonts w:hint="eastAsia"/>
+        </w:rPr>
+      </w:pPr>
+      <w:r>
+        <w:rPr>
+          <w:rFonts w:hint="eastAsia"/>
+        </w:rPr>
+        <w:t>15</w:t>
+      </w:r>
+      <w:r>
+        <w:rPr>
+          <w:rFonts w:hint="eastAsia"/>
+        </w:rPr>
+        <w:t>，今日星语</w:t>
+      </w:r>
+      <w:r>
+        <w:rPr>
+          <w:rFonts w:hint="eastAsia"/>
+        </w:rPr>
+        <w:t>:</w:t>
+      </w:r>
+    </w:p>
+    <w:p>
+      <w:r>
+        <w:rPr>
+          <w:rFonts w:hint="eastAsia"/>
+        </w:rPr>
+        <w:t>人生难免会遇到坎坷、悲伤、愧疚、迷茫、无奈等等不如意，稍不留神，我们就会被自己亲手建造的心狱囚禁。不要指望别人的救赎，心灵的枷锁是你自己扣上的，也只有你自己才能够把它打开。哪怕一无所有，哪怕孤身一人，哪怕处境艰难，也要从容生活、笑对人生。只要你够坚强，命运又能把你怎么样呢？美好的一天从自立开始！</w:t>
       </w:r>
     </w:p>
     <w:sectPr>

</xml_diff>